<commit_message>
Some Academic Engagement Changes
</commit_message>
<xml_diff>
--- a/Dissertation - Rough Draft 8-7-17.docx
+++ b/Dissertation - Rough Draft 8-7-17.docx
@@ -5090,12 +5090,6 @@
           <w:color w:val="FF0000"/>
         </w:rPr>
       </w:pPr>
-      <w:r>
-        <w:rPr>
-          <w:b/>
-        </w:rPr>
-        <w:tab/>
-      </w:r>
       <w:proofErr w:type="spellStart"/>
       <w:r>
         <w:rPr>
@@ -5784,7 +5778,21 @@
       </w:r>
       <w:proofErr w:type="spellEnd"/>
       <w:r>
-        <w:t xml:space="preserve"> &amp; Leach, 2010; )</w:t>
+        <w:t xml:space="preserve"> &amp; Leach, 2010; </w:t>
+      </w:r>
+      <w:proofErr w:type="spellStart"/>
+      <w:r>
+        <w:t>Handelsman</w:t>
+      </w:r>
+      <w:proofErr w:type="spellEnd"/>
+      <w:r>
+        <w:t xml:space="preserve"> et al., 2005</w:t>
+      </w:r>
+      <w:r>
+        <w:t>; NSSE, 2000</w:t>
+      </w:r>
+      <w:r>
+        <w:t>)</w:t>
       </w:r>
     </w:p>
     <w:p>
@@ -6016,21 +6024,19 @@
         <w:rPr>
           <w:color w:val="FF0000"/>
         </w:rPr>
-        <w:t xml:space="preserve">, 1992; Sax et al., 1997; Steinberg, 1996). Chronic disengagement reportedly afflicts 40% to 60% of </w:t>
-      </w:r>
-      <w:proofErr w:type="spellStart"/>
-      <w:r>
-        <w:rPr>
-          <w:color w:val="FF0000"/>
-        </w:rPr>
-        <w:t>secondaiy</w:t>
-      </w:r>
-      <w:proofErr w:type="spellEnd"/>
-      <w:r>
-        <w:rPr>
-          <w:color w:val="FF0000"/>
-        </w:rPr>
-        <w:t xml:space="preserve"> school students (</w:t>
+        <w:t>, 1992; Sax et al., 1997; Steinberg, 1996). Chronic disengagement reportedly</w:t>
+      </w:r>
+      <w:r>
+        <w:rPr>
+          <w:color w:val="FF0000"/>
+        </w:rPr>
+        <w:t xml:space="preserve"> afflicts 40% to 60% of secondar</w:t>
+      </w:r>
+      <w:r>
+        <w:rPr>
+          <w:color w:val="FF0000"/>
+        </w:rPr>
+        <w:t>y school students (</w:t>
       </w:r>
       <w:proofErr w:type="spellStart"/>
       <w:r>
@@ -6258,14 +6264,94 @@
         <w:t xml:space="preserve">, </w:t>
       </w:r>
     </w:p>
-    <w:p/>
-    <w:p>
-      <w:pPr>
-        <w:rPr>
-          <w:b/>
-          <w:i/>
-        </w:rPr>
-      </w:pPr>
+    <w:p>
+      <w:r>
+        <w:t xml:space="preserve">Unlike previous research focusing on motivation as a defining </w:t>
+      </w:r>
+      <w:r>
+        <w:t>characteristics</w:t>
+      </w:r>
+      <w:r>
+        <w:t xml:space="preserve"> of academic </w:t>
+      </w:r>
+      <w:r>
+        <w:t>engagement</w:t>
+      </w:r>
+      <w:r>
+        <w:t xml:space="preserve"> at the college level, </w:t>
+      </w:r>
+      <w:proofErr w:type="spellStart"/>
+      <w:r>
+        <w:t>Handelsman</w:t>
+      </w:r>
+      <w:proofErr w:type="spellEnd"/>
+      <w:r>
+        <w:t xml:space="preserve"> et al. (2005) approached engagement as a more multi-faceted concept in the creation of a measure on student course engagement.</w:t>
+      </w:r>
+      <w:r>
+        <w:t xml:space="preserve">  They chose to look at the “micro” level of a student’s engagement rather than evaluate engagement from the “macro level” which has been addressed by previous research looking at engagement from the per</w:t>
+      </w:r>
+      <w:r>
+        <w:t>spective of the institution to determine</w:t>
+      </w:r>
+      <w:r>
+        <w:t xml:space="preserve"> effective programs to enhance engagement in their students (</w:t>
+      </w:r>
+      <w:proofErr w:type="spellStart"/>
+      <w:r>
+        <w:t>Froh</w:t>
+      </w:r>
+      <w:proofErr w:type="spellEnd"/>
+      <w:r>
+        <w:t xml:space="preserve"> &amp; Hawkes, 1996; NSSE, 2000).  </w:t>
+      </w:r>
+      <w:r>
+        <w:t xml:space="preserve">Their research indicated four distinct factors of </w:t>
+      </w:r>
+      <w:r>
+        <w:lastRenderedPageBreak/>
+        <w:t xml:space="preserve">college student engagement: Factor 1 – “skills engagement”, Factor 2 – “emotional engagement”, Factor 3 – “participation/interaction engagement”, and Factor 4 – “performance engagement.” </w:t>
+      </w:r>
+      <w:r>
+        <w:t xml:space="preserve"> </w:t>
+      </w:r>
+    </w:p>
+    <w:p>
+      <w:pPr>
+        <w:ind w:firstLine="0"/>
+      </w:pPr>
+      <w:r>
+        <w:tab/>
+        <w:t xml:space="preserve">As suggested by </w:t>
+      </w:r>
+      <w:proofErr w:type="spellStart"/>
+      <w:r>
+        <w:t>Handelsman</w:t>
+      </w:r>
+      <w:proofErr w:type="spellEnd"/>
+      <w:r>
+        <w:t xml:space="preserve"> et al. (2005), we took the approach of evaluating students on the “micro” level</w:t>
+      </w:r>
+      <w:r>
+        <w:t>,</w:t>
+      </w:r>
+      <w:r>
+        <w:t xml:space="preserve"> believing that </w:t>
+      </w:r>
+      <w:r>
+        <w:t>this approach</w:t>
+      </w:r>
+      <w:r>
+        <w:t xml:space="preserve"> affords more opportunities for interventions and </w:t>
+      </w:r>
+      <w:r>
+        <w:t xml:space="preserve">allows for the evaluation of the </w:t>
+      </w:r>
+      <w:bookmarkStart w:id="1" w:name="_GoBack"/>
+      <w:bookmarkEnd w:id="1"/>
+      <w:r>
+        <w:t xml:space="preserve">potential impact from personal care variables such as sleep hygiene and exercise.  </w:t>
+      </w:r>
     </w:p>
     <w:p>
       <w:pPr>
@@ -6389,15 +6475,7 @@
           <w:b/>
           <w:i/>
         </w:rPr>
-        <w:t xml:space="preserve">, and a time when individuals were experiencing above average levels of stress was also associated with more depressive symptoms. Similarly, restless </w:t>
-      </w:r>
-      <w:r>
-        <w:rPr>
-          <w:b/>
-          <w:i/>
-        </w:rPr>
-        <w:lastRenderedPageBreak/>
-        <w:t xml:space="preserve">sleep was associated with more depressive symptoms, and times when individuals reported worse sleep than was typical for them were associated with increased depressive symptoms. We uniquely find that variability over time in stress and sleep, and not just the average level of these factors, appeared to be related to depressive symptoms. In addition, we found a significant interaction between stressful life events and restless sleep at the within-person level showing that restless sleep strengthens the association between life events and depressive symptoms. In other words, </w:t>
+        <w:t xml:space="preserve">, and a time when individuals were experiencing above average levels of stress was also associated with more depressive symptoms. Similarly, restless sleep was associated with more depressive symptoms, and times when individuals reported worse sleep than was typical for them were associated with increased depressive symptoms. We uniquely find that variability over time in stress and sleep, and not just the average level of these factors, appeared to be related to depressive symptoms. In addition, we found a significant interaction between stressful life events and restless sleep at the within-person level showing that restless sleep strengthens the association between life events and depressive symptoms. In other words, </w:t>
       </w:r>
       <w:r>
         <w:rPr>
@@ -6427,7 +6505,15 @@
           <w:b/>
           <w:i/>
         </w:rPr>
-        <w:t xml:space="preserve"> Further, this association shows that stressors and risk factors may not always act independently of one another, and intervening on one risk factor, such as sleep disturbance, may have a positive impact on the entire pathway of biopsychosocial risk to depressive symptoms.”</w:t>
+        <w:t xml:space="preserve"> Further, this association shows that stressors and risk factors may not always act independently of one another, and intervening on one risk factor, such as </w:t>
+      </w:r>
+      <w:r>
+        <w:rPr>
+          <w:b/>
+          <w:i/>
+        </w:rPr>
+        <w:lastRenderedPageBreak/>
+        <w:t>sleep disturbance, may have a positive impact on the entire pathway of biopsychosocial risk to depressive symptoms.”</w:t>
       </w:r>
     </w:p>
     <w:p/>
@@ -6473,69 +6559,296 @@
         <w:t xml:space="preserve">   The implications of providing a predictive model of </w:t>
       </w:r>
       <w:r>
-        <w:t xml:space="preserve">the likelihood of being </w:t>
+        <w:t>the likelihood of being academically engaged</w:t>
+      </w:r>
+      <w:r>
+        <w:t xml:space="preserve"> can be seen in being able to tease apart the protective factors that can be most highlighted for intervention.  </w:t>
+      </w:r>
+    </w:p>
+    <w:p>
+      <w:proofErr w:type="gramStart"/>
+      <w:r>
+        <w:t>focused</w:t>
+      </w:r>
+      <w:proofErr w:type="gramEnd"/>
+      <w:r>
+        <w:t xml:space="preserve"> coping and emotion-focused coping.   Taking action and problem solving are the focus of problem-focused coping, while emotion-focused coping is more of a tendency to place emphasis on ways to dimi</w:t>
+      </w:r>
+      <w:r>
+        <w:t>nish emotional distress.  ____________</w:t>
+      </w:r>
+      <w:r>
+        <w:t xml:space="preserve"> et al.’s inventory was in response to the conflicting research indicating that coping strategies were more complex than a two-pronged concept and that other proposed coping characteristics (denial, social support) were not falling under emotion-focused coping like several researcher proposed they belonged.  Their inventory</w:t>
+      </w:r>
+      <w:r>
+        <w:t xml:space="preserve"> evaluated and broke down student course engagement (academic engagement) into several</w:t>
+      </w:r>
+      <w:r>
+        <w:t xml:space="preserve"> major factors including a four-factor pattern:</w:t>
+      </w:r>
+      <w:r>
+        <w:t xml:space="preserve"> Factor 1 included study skills, effort</w:t>
+      </w:r>
+      <w:r>
+        <w:t xml:space="preserve">, </w:t>
+      </w:r>
+      <w:r>
+        <w:t>work completion, attendance, and taking and reviewing notes; Factor 2 included emotional aspects such as desiring to learn and finding ways to make a course interesting or relevant to their lives</w:t>
+      </w:r>
+      <w:r>
+        <w:t xml:space="preserve">; </w:t>
       </w:r>
       <w:r>
         <w:lastRenderedPageBreak/>
-        <w:t>academically engaged</w:t>
-      </w:r>
-      <w:r>
-        <w:t xml:space="preserve"> can be seen in being able to tease apart the protective factors that can be most highlighted for intervention.  </w:t>
-      </w:r>
-    </w:p>
-    <w:p>
+        <w:t>Factor 3 inclu</w:t>
+      </w:r>
+      <w:r>
+        <w:t>ded participatory aspects such as participating in discussions, asking questions, and seeking help when necessary</w:t>
+      </w:r>
+      <w:r>
+        <w:t>; and finally, Factor 4 included</w:t>
+      </w:r>
+      <w:r>
+        <w:t xml:space="preserve"> performance on tests, grades, and confidence about abilities in the specific course</w:t>
+      </w:r>
+      <w:r>
+        <w:t xml:space="preserve">.  </w:t>
+      </w:r>
+    </w:p>
+    <w:p/>
+    <w:p>
+      <w:pPr>
+        <w:jc w:val="center"/>
+      </w:pPr>
+      <w:r>
+        <w:t>Methods</w:t>
+      </w:r>
+    </w:p>
+    <w:p>
+      <w:pPr>
+        <w:ind w:firstLine="0"/>
+        <w:rPr>
+          <w:rFonts w:ascii="Times New Roman" w:hAnsi="Times New Roman"/>
+          <w:i/>
+        </w:rPr>
+      </w:pPr>
+      <w:r>
+        <w:rPr>
+          <w:rFonts w:ascii="Times New Roman" w:hAnsi="Times New Roman"/>
+          <w:i/>
+        </w:rPr>
+        <w:t>Participants</w:t>
+      </w:r>
+    </w:p>
+    <w:p>
+      <w:pPr>
+        <w:ind w:firstLine="0"/>
+        <w:rPr>
+          <w:rFonts w:ascii="Times New Roman" w:hAnsi="Times New Roman"/>
+        </w:rPr>
+      </w:pPr>
+      <w:r>
+        <w:rPr>
+          <w:rFonts w:ascii="Times New Roman" w:hAnsi="Times New Roman"/>
+        </w:rPr>
+        <w:tab/>
+      </w:r>
+      <w:r>
+        <w:rPr>
+          <w:rFonts w:ascii="Times New Roman" w:hAnsi="Times New Roman"/>
+        </w:rPr>
+        <w:t>The current research will be based on previously collected data.  Participants included 206?</w:t>
+      </w:r>
+      <w:r>
+        <w:rPr>
+          <w:rFonts w:ascii="Times New Roman" w:hAnsi="Times New Roman"/>
+        </w:rPr>
+        <w:t xml:space="preserve"> </w:t>
+      </w:r>
       <w:proofErr w:type="gramStart"/>
       <w:r>
-        <w:t>focused</w:t>
+        <w:rPr>
+          <w:rFonts w:ascii="Times New Roman" w:hAnsi="Times New Roman"/>
+        </w:rPr>
+        <w:t>undergraduate</w:t>
       </w:r>
       <w:proofErr w:type="gramEnd"/>
       <w:r>
-        <w:t xml:space="preserve"> coping and emotion-focused coping.   Taking action and problem solving are the focus of problem-focused coping, while emotion-focused coping is more of a tendency to place emphasis on ways to dimi</w:t>
-      </w:r>
-      <w:r>
-        <w:t>nish emotional distress.  ____________</w:t>
-      </w:r>
-      <w:r>
-        <w:t xml:space="preserve"> et al.’s inventory was in response to the conflicting research indicating that coping strategies were more complex than a two-pronged concept and that other proposed coping characteristics (denial, social support) were not falling under emotion-focused coping like several researcher proposed they belonged.  Their inventory</w:t>
-      </w:r>
-      <w:r>
-        <w:t xml:space="preserve"> evaluated and broke down student course engagement (academic engagement) into several</w:t>
-      </w:r>
-      <w:r>
-        <w:t xml:space="preserve"> major factors including a four-factor pattern:</w:t>
-      </w:r>
-      <w:r>
-        <w:t xml:space="preserve"> Factor 1 included study skills, effort</w:t>
-      </w:r>
-      <w:r>
-        <w:t xml:space="preserve">, </w:t>
-      </w:r>
-      <w:r>
-        <w:t>work completion, attendance, and taking and reviewing notes; Factor 2 included emotional aspects such as desiring to learn and finding ways to make a course interesting or relevant to their lives</w:t>
-      </w:r>
-      <w:r>
-        <w:t>; Factor 3 inclu</w:t>
-      </w:r>
-      <w:r>
-        <w:t>ded participatory aspects such as participating in discussions, asking questions, and seeking help when necessary</w:t>
-      </w:r>
-      <w:r>
-        <w:t>; and finally, Factor 4 included</w:t>
-      </w:r>
-      <w:r>
-        <w:t xml:space="preserve"> performance on tests, grades, and confidence about abilities in the specific course</w:t>
-      </w:r>
-      <w:r>
-        <w:t xml:space="preserve">.  </w:t>
-      </w:r>
-    </w:p>
-    <w:p/>
-    <w:p>
-      <w:pPr>
-        <w:jc w:val="center"/>
-      </w:pPr>
-      <w:r>
-        <w:t>Methods</w:t>
+        <w:rPr>
+          <w:rFonts w:ascii="Times New Roman" w:hAnsi="Times New Roman"/>
+        </w:rPr>
+        <w:t xml:space="preserve"> students who were part of the educational psychology research pool at a large southeastern university.   The participating students were provided the option of completing a research revi</w:t>
+      </w:r>
+      <w:r>
+        <w:rPr>
+          <w:rFonts w:ascii="Times New Roman" w:hAnsi="Times New Roman"/>
+        </w:rPr>
+        <w:t>ew paper or participating in this</w:t>
+      </w:r>
+      <w:r>
+        <w:rPr>
+          <w:rFonts w:ascii="Times New Roman" w:hAnsi="Times New Roman"/>
+        </w:rPr>
+        <w:t xml:space="preserve"> study</w:t>
+      </w:r>
+      <w:r>
+        <w:rPr>
+          <w:rFonts w:ascii="Times New Roman" w:hAnsi="Times New Roman"/>
+        </w:rPr>
+        <w:t xml:space="preserve"> to fulfill a research requirement </w:t>
+      </w:r>
+      <w:r>
+        <w:rPr>
+          <w:rFonts w:ascii="Times New Roman" w:hAnsi="Times New Roman"/>
+        </w:rPr>
+        <w:t>for their course</w:t>
+      </w:r>
+      <w:r>
+        <w:rPr>
+          <w:rFonts w:ascii="Times New Roman" w:hAnsi="Times New Roman"/>
+        </w:rPr>
+        <w:t>.  This option was provided to students in 3-4 classes over the course of multiple semesters</w:t>
+      </w:r>
+      <w:r>
+        <w:rPr>
+          <w:rFonts w:ascii="Times New Roman" w:hAnsi="Times New Roman"/>
+        </w:rPr>
+        <w:t xml:space="preserve">. </w:t>
+      </w:r>
+      <w:r>
+        <w:rPr>
+          <w:rFonts w:ascii="Times New Roman" w:hAnsi="Times New Roman"/>
+        </w:rPr>
+        <w:t xml:space="preserve"> Volunteers were also obtained from psychology and education courses.  </w:t>
+      </w:r>
+    </w:p>
+    <w:p>
+      <w:pPr>
+        <w:rPr>
+          <w:rFonts w:ascii="Times New Roman" w:hAnsi="Times New Roman"/>
+        </w:rPr>
+      </w:pPr>
+      <w:r>
+        <w:rPr>
+          <w:rFonts w:ascii="Times New Roman" w:hAnsi="Times New Roman"/>
+        </w:rPr>
+        <w:t xml:space="preserve">The participants were asked </w:t>
+      </w:r>
+      <w:r>
+        <w:rPr>
+          <w:rFonts w:ascii="Times New Roman" w:hAnsi="Times New Roman"/>
+        </w:rPr>
+        <w:t xml:space="preserve">to </w:t>
+      </w:r>
+      <w:r>
+        <w:rPr>
+          <w:rFonts w:ascii="Times New Roman" w:hAnsi="Times New Roman"/>
+        </w:rPr>
+        <w:t xml:space="preserve">first </w:t>
+      </w:r>
+      <w:r>
+        <w:rPr>
+          <w:rFonts w:ascii="Times New Roman" w:hAnsi="Times New Roman"/>
+        </w:rPr>
+        <w:t xml:space="preserve">complete a consent form and </w:t>
+      </w:r>
+      <w:r>
+        <w:rPr>
+          <w:rFonts w:ascii="Times New Roman" w:hAnsi="Times New Roman"/>
+        </w:rPr>
+        <w:t xml:space="preserve">then </w:t>
+      </w:r>
+      <w:r>
+        <w:rPr>
+          <w:rFonts w:ascii="Times New Roman" w:hAnsi="Times New Roman"/>
+        </w:rPr>
+        <w:t>multiple questionnaires either at home (if they were part of the educational psychology research pool)</w:t>
+      </w:r>
+      <w:r>
+        <w:rPr>
+          <w:rFonts w:ascii="Times New Roman" w:hAnsi="Times New Roman"/>
+        </w:rPr>
+        <w:t>,</w:t>
+      </w:r>
+      <w:r>
+        <w:rPr>
+          <w:rFonts w:ascii="Times New Roman" w:hAnsi="Times New Roman"/>
+        </w:rPr>
+        <w:t xml:space="preserve"> or for those students outside the </w:t>
+      </w:r>
+      <w:r>
+        <w:rPr>
+          <w:rFonts w:ascii="Times New Roman" w:hAnsi="Times New Roman"/>
+        </w:rPr>
+        <w:t xml:space="preserve">research </w:t>
+      </w:r>
+      <w:r>
+        <w:rPr>
+          <w:rFonts w:ascii="Times New Roman" w:hAnsi="Times New Roman"/>
+        </w:rPr>
+        <w:t>pool, during</w:t>
+      </w:r>
+      <w:r>
+        <w:rPr>
+          <w:rFonts w:ascii="Times New Roman" w:hAnsi="Times New Roman"/>
+        </w:rPr>
+        <w:t xml:space="preserve"> a period provided during</w:t>
+      </w:r>
+      <w:r>
+        <w:rPr>
+          <w:rFonts w:ascii="Times New Roman" w:hAnsi="Times New Roman"/>
+        </w:rPr>
+        <w:t xml:space="preserve"> their class period.  Participants were asked to complete</w:t>
+      </w:r>
+      <w:r>
+        <w:rPr>
+          <w:rFonts w:ascii="Times New Roman" w:hAnsi="Times New Roman"/>
+        </w:rPr>
+        <w:t xml:space="preserve"> </w:t>
+      </w:r>
+      <w:r>
+        <w:rPr>
+          <w:rFonts w:ascii="Times New Roman" w:hAnsi="Times New Roman"/>
+        </w:rPr>
+        <w:t xml:space="preserve">all questionnaire answers on a </w:t>
+      </w:r>
+      <w:proofErr w:type="spellStart"/>
+      <w:r>
+        <w:rPr>
+          <w:rFonts w:ascii="Times New Roman" w:hAnsi="Times New Roman"/>
+        </w:rPr>
+        <w:t>Scantron</w:t>
+      </w:r>
+      <w:proofErr w:type="spellEnd"/>
+      <w:r>
+        <w:rPr>
+          <w:rFonts w:ascii="Times New Roman" w:hAnsi="Times New Roman"/>
+        </w:rPr>
+        <w:t xml:space="preserve"> sheet and return them during the next class period</w:t>
+      </w:r>
+      <w:r>
+        <w:rPr>
+          <w:rFonts w:ascii="Times New Roman" w:hAnsi="Times New Roman"/>
+        </w:rPr>
+        <w:t xml:space="preserve">. </w:t>
+      </w:r>
+      <w:r>
+        <w:rPr>
+          <w:rFonts w:ascii="Times New Roman" w:hAnsi="Times New Roman"/>
+        </w:rPr>
+        <w:t xml:space="preserve"> The participants were instructed to include their names only on the consent form</w:t>
+      </w:r>
+      <w:r>
+        <w:rPr>
+          <w:rFonts w:ascii="Times New Roman" w:hAnsi="Times New Roman"/>
+        </w:rPr>
+        <w:t>, and on no</w:t>
+      </w:r>
+      <w:r>
+        <w:rPr>
+          <w:rFonts w:ascii="Times New Roman" w:hAnsi="Times New Roman"/>
+        </w:rPr>
+        <w:t xml:space="preserve"> other documents.</w:t>
       </w:r>
     </w:p>
     <w:p>
@@ -6551,7 +6864,111 @@
           <w:rFonts w:ascii="Times New Roman" w:hAnsi="Times New Roman"/>
           <w:i/>
         </w:rPr>
-        <w:t>Participants</w:t>
+        <w:t>Measures</w:t>
+      </w:r>
+    </w:p>
+    <w:p>
+      <w:pPr>
+        <w:rPr>
+          <w:rFonts w:ascii="Times New Roman" w:hAnsi="Times New Roman"/>
+        </w:rPr>
+      </w:pPr>
+      <w:r>
+        <w:rPr>
+          <w:rFonts w:ascii="Times New Roman" w:hAnsi="Times New Roman"/>
+        </w:rPr>
+        <w:t xml:space="preserve"> The </w:t>
+      </w:r>
+      <w:r>
+        <w:rPr>
+          <w:rFonts w:ascii="Times New Roman" w:hAnsi="Times New Roman"/>
+        </w:rPr>
+        <w:t xml:space="preserve">included </w:t>
+      </w:r>
+      <w:r>
+        <w:rPr>
+          <w:rFonts w:ascii="Times New Roman" w:hAnsi="Times New Roman"/>
+        </w:rPr>
+        <w:t>questionnaires</w:t>
+      </w:r>
+      <w:r>
+        <w:rPr>
+          <w:rFonts w:ascii="Times New Roman" w:hAnsi="Times New Roman"/>
+        </w:rPr>
+        <w:t xml:space="preserve"> were meant to</w:t>
+      </w:r>
+      <w:r>
+        <w:rPr>
+          <w:rFonts w:ascii="Times New Roman" w:hAnsi="Times New Roman"/>
+        </w:rPr>
+        <w:t xml:space="preserve"> determine the </w:t>
+      </w:r>
+      <w:r>
+        <w:rPr>
+          <w:rFonts w:ascii="Times New Roman" w:hAnsi="Times New Roman"/>
+        </w:rPr>
+        <w:t xml:space="preserve">following: </w:t>
+      </w:r>
+      <w:r>
+        <w:rPr>
+          <w:rFonts w:ascii="Times New Roman" w:hAnsi="Times New Roman"/>
+        </w:rPr>
+        <w:t xml:space="preserve">student’s demographics including age, ethnicity, class standing, and gender; </w:t>
+      </w:r>
+      <w:r>
+        <w:rPr>
+          <w:rFonts w:ascii="Times New Roman" w:hAnsi="Times New Roman"/>
+        </w:rPr>
+        <w:t>the Undergraduate Stress Questionnaire to</w:t>
+      </w:r>
+      <w:r>
+        <w:rPr>
+          <w:rFonts w:ascii="Times New Roman" w:hAnsi="Times New Roman"/>
+        </w:rPr>
+        <w:t xml:space="preserve"> measure</w:t>
+      </w:r>
+      <w:r>
+        <w:rPr>
+          <w:rFonts w:ascii="Times New Roman" w:hAnsi="Times New Roman"/>
+        </w:rPr>
+        <w:t xml:space="preserve"> recent </w:t>
+      </w:r>
+      <w:r>
+        <w:rPr>
+          <w:rFonts w:ascii="Times New Roman" w:hAnsi="Times New Roman"/>
+        </w:rPr>
+        <w:t>stressful life events</w:t>
+      </w:r>
+      <w:r>
+        <w:rPr>
+          <w:rFonts w:ascii="Times New Roman" w:hAnsi="Times New Roman"/>
+        </w:rPr>
+        <w:t xml:space="preserve">, the Sleep Hygiene Index (SHI) to measure </w:t>
+      </w:r>
+      <w:r>
+        <w:rPr>
+          <w:rFonts w:ascii="Times New Roman" w:hAnsi="Times New Roman"/>
+        </w:rPr>
+        <w:lastRenderedPageBreak/>
+        <w:t>positive sleep practices, the Leisure Time Exercise Questionnaire to evaluate exercise habits; and the Student Course Engagement Questionnaire to determine levels of academic engagement.</w:t>
+      </w:r>
+      <w:r>
+        <w:rPr>
+          <w:rFonts w:ascii="Times New Roman" w:hAnsi="Times New Roman"/>
+        </w:rPr>
+        <w:t xml:space="preserve"> </w:t>
+      </w:r>
+      <w:r>
+        <w:rPr>
+          <w:rFonts w:ascii="Times New Roman" w:hAnsi="Times New Roman"/>
+        </w:rPr>
+        <w:t xml:space="preserve"> </w:t>
+      </w:r>
+      <w:r>
+        <w:rPr>
+          <w:rFonts w:ascii="Times New Roman" w:hAnsi="Times New Roman"/>
+        </w:rPr>
+        <w:t xml:space="preserve"> </w:t>
       </w:r>
     </w:p>
     <w:p>
@@ -6570,357 +6987,8 @@
       <w:r>
         <w:rPr>
           <w:rFonts w:ascii="Times New Roman" w:hAnsi="Times New Roman"/>
-        </w:rPr>
-        <w:t>The current research will be based on previously collected data.  Participants included 206?</w:t>
-      </w:r>
-      <w:r>
-        <w:rPr>
-          <w:rFonts w:ascii="Times New Roman" w:hAnsi="Times New Roman"/>
-        </w:rPr>
-        <w:t xml:space="preserve"> </w:t>
-      </w:r>
-      <w:proofErr w:type="gramStart"/>
-      <w:r>
-        <w:rPr>
-          <w:rFonts w:ascii="Times New Roman" w:hAnsi="Times New Roman"/>
-        </w:rPr>
-        <w:t>undergraduate</w:t>
-      </w:r>
-      <w:proofErr w:type="gramEnd"/>
-      <w:r>
-        <w:rPr>
-          <w:rFonts w:ascii="Times New Roman" w:hAnsi="Times New Roman"/>
-        </w:rPr>
-        <w:t xml:space="preserve"> students who were part of the educational psychology research pool at a large southeastern university.  </w:t>
-      </w:r>
-      <w:r>
-        <w:rPr>
-          <w:rFonts w:ascii="Times New Roman" w:hAnsi="Times New Roman"/>
-        </w:rPr>
-        <w:t xml:space="preserve"> </w:t>
-      </w:r>
-      <w:r>
-        <w:rPr>
-          <w:rFonts w:ascii="Times New Roman" w:hAnsi="Times New Roman"/>
-        </w:rPr>
-        <w:t>The participating students were provided the option of completing a research revi</w:t>
-      </w:r>
-      <w:r>
-        <w:rPr>
-          <w:rFonts w:ascii="Times New Roman" w:hAnsi="Times New Roman"/>
-        </w:rPr>
-        <w:t>ew paper or participating in this</w:t>
-      </w:r>
-      <w:r>
-        <w:rPr>
-          <w:rFonts w:ascii="Times New Roman" w:hAnsi="Times New Roman"/>
-        </w:rPr>
-        <w:t xml:space="preserve"> study</w:t>
-      </w:r>
-      <w:r>
-        <w:rPr>
-          <w:rFonts w:ascii="Times New Roman" w:hAnsi="Times New Roman"/>
-        </w:rPr>
-        <w:t xml:space="preserve"> to fulfill a research requirement </w:t>
-      </w:r>
-      <w:r>
-        <w:rPr>
-          <w:rFonts w:ascii="Times New Roman" w:hAnsi="Times New Roman"/>
-        </w:rPr>
-        <w:t xml:space="preserve">for their </w:t>
-      </w:r>
-      <w:r>
-        <w:rPr>
-          <w:rFonts w:ascii="Times New Roman" w:hAnsi="Times New Roman"/>
-        </w:rPr>
-        <w:lastRenderedPageBreak/>
-        <w:t>course</w:t>
-      </w:r>
-      <w:r>
-        <w:rPr>
-          <w:rFonts w:ascii="Times New Roman" w:hAnsi="Times New Roman"/>
-        </w:rPr>
-        <w:t>.  This option was provided to students in 3-4 classes over the course of multiple semesters</w:t>
-      </w:r>
-      <w:r>
-        <w:rPr>
-          <w:rFonts w:ascii="Times New Roman" w:hAnsi="Times New Roman"/>
-        </w:rPr>
-        <w:t xml:space="preserve">. </w:t>
-      </w:r>
-      <w:r>
-        <w:rPr>
-          <w:rFonts w:ascii="Times New Roman" w:hAnsi="Times New Roman"/>
-        </w:rPr>
-        <w:t xml:space="preserve"> Volunteers were also obtained from psychology and education courses.  </w:t>
-      </w:r>
-    </w:p>
-    <w:p>
-      <w:pPr>
-        <w:rPr>
-          <w:rFonts w:ascii="Times New Roman" w:hAnsi="Times New Roman"/>
-        </w:rPr>
-      </w:pPr>
-      <w:r>
-        <w:rPr>
-          <w:rFonts w:ascii="Times New Roman" w:hAnsi="Times New Roman"/>
-        </w:rPr>
-        <w:t xml:space="preserve">The participants were asked </w:t>
-      </w:r>
-      <w:r>
-        <w:rPr>
-          <w:rFonts w:ascii="Times New Roman" w:hAnsi="Times New Roman"/>
-        </w:rPr>
-        <w:t xml:space="preserve">to </w:t>
-      </w:r>
-      <w:r>
-        <w:rPr>
-          <w:rFonts w:ascii="Times New Roman" w:hAnsi="Times New Roman"/>
-        </w:rPr>
-        <w:t xml:space="preserve">first </w:t>
-      </w:r>
-      <w:r>
-        <w:rPr>
-          <w:rFonts w:ascii="Times New Roman" w:hAnsi="Times New Roman"/>
-        </w:rPr>
-        <w:t xml:space="preserve">complete a consent form and </w:t>
-      </w:r>
-      <w:r>
-        <w:rPr>
-          <w:rFonts w:ascii="Times New Roman" w:hAnsi="Times New Roman"/>
-        </w:rPr>
-        <w:t xml:space="preserve">then </w:t>
-      </w:r>
-      <w:r>
-        <w:rPr>
-          <w:rFonts w:ascii="Times New Roman" w:hAnsi="Times New Roman"/>
-        </w:rPr>
-        <w:t>multiple questionnaires either at home (if they were part of the educational psychology research pool)</w:t>
-      </w:r>
-      <w:r>
-        <w:rPr>
-          <w:rFonts w:ascii="Times New Roman" w:hAnsi="Times New Roman"/>
-        </w:rPr>
-        <w:t>,</w:t>
-      </w:r>
-      <w:r>
-        <w:rPr>
-          <w:rFonts w:ascii="Times New Roman" w:hAnsi="Times New Roman"/>
-        </w:rPr>
-        <w:t xml:space="preserve"> or for those students outside the </w:t>
-      </w:r>
-      <w:r>
-        <w:rPr>
-          <w:rFonts w:ascii="Times New Roman" w:hAnsi="Times New Roman"/>
-        </w:rPr>
-        <w:t xml:space="preserve">research </w:t>
-      </w:r>
-      <w:r>
-        <w:rPr>
-          <w:rFonts w:ascii="Times New Roman" w:hAnsi="Times New Roman"/>
-        </w:rPr>
-        <w:t>pool, during</w:t>
-      </w:r>
-      <w:r>
-        <w:rPr>
-          <w:rFonts w:ascii="Times New Roman" w:hAnsi="Times New Roman"/>
-        </w:rPr>
-        <w:t xml:space="preserve"> a period provided during</w:t>
-      </w:r>
-      <w:r>
-        <w:rPr>
-          <w:rFonts w:ascii="Times New Roman" w:hAnsi="Times New Roman"/>
-        </w:rPr>
-        <w:t xml:space="preserve"> their class period.  Participants were asked to complete</w:t>
-      </w:r>
-      <w:r>
-        <w:rPr>
-          <w:rFonts w:ascii="Times New Roman" w:hAnsi="Times New Roman"/>
-        </w:rPr>
-        <w:t xml:space="preserve"> </w:t>
-      </w:r>
-      <w:r>
-        <w:rPr>
-          <w:rFonts w:ascii="Times New Roman" w:hAnsi="Times New Roman"/>
-        </w:rPr>
-        <w:t>all questionnaire answers</w:t>
-      </w:r>
-      <w:r>
-        <w:rPr>
-          <w:rFonts w:ascii="Times New Roman" w:hAnsi="Times New Roman"/>
-        </w:rPr>
-        <w:t xml:space="preserve"> on a </w:t>
-      </w:r>
-      <w:proofErr w:type="spellStart"/>
-      <w:r>
-        <w:rPr>
-          <w:rFonts w:ascii="Times New Roman" w:hAnsi="Times New Roman"/>
-        </w:rPr>
-        <w:t>Scantron</w:t>
-      </w:r>
-      <w:proofErr w:type="spellEnd"/>
-      <w:r>
-        <w:rPr>
-          <w:rFonts w:ascii="Times New Roman" w:hAnsi="Times New Roman"/>
-        </w:rPr>
-        <w:t xml:space="preserve"> sheet and return them during the next class period</w:t>
-      </w:r>
-      <w:r>
-        <w:rPr>
-          <w:rFonts w:ascii="Times New Roman" w:hAnsi="Times New Roman"/>
-        </w:rPr>
-        <w:t xml:space="preserve">. </w:t>
-      </w:r>
-      <w:r>
-        <w:rPr>
-          <w:rFonts w:ascii="Times New Roman" w:hAnsi="Times New Roman"/>
-        </w:rPr>
-        <w:t xml:space="preserve"> The participants were instructed to include their names only on the consent form</w:t>
-      </w:r>
-      <w:r>
-        <w:rPr>
-          <w:rFonts w:ascii="Times New Roman" w:hAnsi="Times New Roman"/>
-        </w:rPr>
-        <w:t>, and on no</w:t>
-      </w:r>
-      <w:r>
-        <w:rPr>
-          <w:rFonts w:ascii="Times New Roman" w:hAnsi="Times New Roman"/>
-        </w:rPr>
-        <w:t xml:space="preserve"> other documents.</w:t>
-      </w:r>
-    </w:p>
-    <w:p>
-      <w:pPr>
-        <w:ind w:firstLine="0"/>
-        <w:rPr>
-          <w:rFonts w:ascii="Times New Roman" w:hAnsi="Times New Roman"/>
           <w:i/>
         </w:rPr>
-      </w:pPr>
-      <w:r>
-        <w:rPr>
-          <w:rFonts w:ascii="Times New Roman" w:hAnsi="Times New Roman"/>
-          <w:i/>
-        </w:rPr>
-        <w:t>Measures</w:t>
-      </w:r>
-    </w:p>
-    <w:p>
-      <w:pPr>
-        <w:rPr>
-          <w:rFonts w:ascii="Times New Roman" w:hAnsi="Times New Roman"/>
-        </w:rPr>
-      </w:pPr>
-      <w:r>
-        <w:rPr>
-          <w:rFonts w:ascii="Times New Roman" w:hAnsi="Times New Roman"/>
-        </w:rPr>
-        <w:t xml:space="preserve"> The </w:t>
-      </w:r>
-      <w:r>
-        <w:rPr>
-          <w:rFonts w:ascii="Times New Roman" w:hAnsi="Times New Roman"/>
-        </w:rPr>
-        <w:t xml:space="preserve">included </w:t>
-      </w:r>
-      <w:r>
-        <w:rPr>
-          <w:rFonts w:ascii="Times New Roman" w:hAnsi="Times New Roman"/>
-        </w:rPr>
-        <w:t>questionnaires</w:t>
-      </w:r>
-      <w:r>
-        <w:rPr>
-          <w:rFonts w:ascii="Times New Roman" w:hAnsi="Times New Roman"/>
-        </w:rPr>
-        <w:t xml:space="preserve"> were meant to</w:t>
-      </w:r>
-      <w:r>
-        <w:rPr>
-          <w:rFonts w:ascii="Times New Roman" w:hAnsi="Times New Roman"/>
-        </w:rPr>
-        <w:t xml:space="preserve"> determine the </w:t>
-      </w:r>
-      <w:r>
-        <w:rPr>
-          <w:rFonts w:ascii="Times New Roman" w:hAnsi="Times New Roman"/>
-        </w:rPr>
-        <w:t xml:space="preserve">following: </w:t>
-      </w:r>
-      <w:r>
-        <w:rPr>
-          <w:rFonts w:ascii="Times New Roman" w:hAnsi="Times New Roman"/>
-        </w:rPr>
-        <w:t xml:space="preserve">student’s demographics including age, ethnicity, class standing, and gender; </w:t>
-      </w:r>
-      <w:r>
-        <w:rPr>
-          <w:rFonts w:ascii="Times New Roman" w:hAnsi="Times New Roman"/>
-        </w:rPr>
-        <w:t>the Undergraduate Stress Questionnaire to</w:t>
-      </w:r>
-      <w:r>
-        <w:rPr>
-          <w:rFonts w:ascii="Times New Roman" w:hAnsi="Times New Roman"/>
-        </w:rPr>
-        <w:t xml:space="preserve"> measure</w:t>
-      </w:r>
-      <w:r>
-        <w:rPr>
-          <w:rFonts w:ascii="Times New Roman" w:hAnsi="Times New Roman"/>
-        </w:rPr>
-        <w:t xml:space="preserve"> recent </w:t>
-      </w:r>
-      <w:r>
-        <w:rPr>
-          <w:rFonts w:ascii="Times New Roman" w:hAnsi="Times New Roman"/>
-        </w:rPr>
-        <w:t>stressful life events</w:t>
-      </w:r>
-      <w:r>
-        <w:rPr>
-          <w:rFonts w:ascii="Times New Roman" w:hAnsi="Times New Roman"/>
-        </w:rPr>
-        <w:t>, the Sleep Hygiene Index (SHI) to measure positive sleep practices, the Leisure Time Exercise Questionnaire to evaluate exercise habits; and the Student Course Engagement Questionnaire to determine levels of academic engagement.</w:t>
-      </w:r>
-      <w:r>
-        <w:rPr>
-          <w:rFonts w:ascii="Times New Roman" w:hAnsi="Times New Roman"/>
-        </w:rPr>
-        <w:t xml:space="preserve"> </w:t>
-      </w:r>
-      <w:r>
-        <w:rPr>
-          <w:rFonts w:ascii="Times New Roman" w:hAnsi="Times New Roman"/>
-        </w:rPr>
-        <w:t xml:space="preserve"> </w:t>
-      </w:r>
-      <w:r>
-        <w:rPr>
-          <w:rFonts w:ascii="Times New Roman" w:hAnsi="Times New Roman"/>
-        </w:rPr>
-        <w:t xml:space="preserve"> </w:t>
-      </w:r>
-    </w:p>
-    <w:p>
-      <w:pPr>
-        <w:ind w:firstLine="0"/>
-        <w:rPr>
-          <w:rFonts w:ascii="Times New Roman" w:hAnsi="Times New Roman"/>
-        </w:rPr>
-      </w:pPr>
-      <w:r>
-        <w:rPr>
-          <w:rFonts w:ascii="Times New Roman" w:hAnsi="Times New Roman"/>
-        </w:rPr>
-        <w:tab/>
-      </w:r>
-      <w:r>
-        <w:rPr>
-          <w:rFonts w:ascii="Times New Roman" w:hAnsi="Times New Roman"/>
-          <w:i/>
-        </w:rPr>
         <w:t>Undergraduate Stress Questionnaire (USQ)</w:t>
       </w:r>
       <w:r>
@@ -7024,14 +7092,7 @@
         <w:rPr>
           <w:rFonts w:ascii="Times New Roman" w:hAnsi="Times New Roman"/>
         </w:rPr>
-        <w:t xml:space="preserve"> instrument is its potentially inaccurate assessment of wake periods where no movement is present.  Since the watch registers motor </w:t>
-      </w:r>
-      <w:r>
-        <w:rPr>
-          <w:rFonts w:ascii="Times New Roman" w:hAnsi="Times New Roman"/>
-        </w:rPr>
-        <w:lastRenderedPageBreak/>
-        <w:t xml:space="preserve">activity, wakefulness and waking epochs may not be documented accurately.  For this reason, the present study will utilize sleep diaries and the Sleep Habits Survey as well. </w:t>
+        <w:t xml:space="preserve"> instrument is its potentially inaccurate assessment of wake periods where no movement is present.  Since the watch registers motor activity, wakefulness and waking epochs may not be documented accurately.  For this reason, the present study will utilize sleep diaries and the Sleep Habits Survey as well. </w:t>
       </w:r>
     </w:p>
     <w:p>
@@ -7123,6 +7184,7 @@
         <w:rPr>
           <w:rFonts w:ascii="Times New Roman" w:hAnsi="Times New Roman"/>
         </w:rPr>
+        <w:lastRenderedPageBreak/>
         <w:tab/>
       </w:r>
       <w:proofErr w:type="spellStart"/>
@@ -7177,8 +7239,6 @@
           <w:color w:val="000000"/>
         </w:rPr>
       </w:pPr>
-      <w:bookmarkStart w:id="1" w:name="_GoBack"/>
-      <w:bookmarkEnd w:id="1"/>
       <w:proofErr w:type="spellStart"/>
       <w:r>
         <w:rPr>
@@ -7226,7 +7286,6 @@
         <w:rPr>
           <w:rFonts w:ascii="Times New Roman" w:hAnsi="Times New Roman"/>
         </w:rPr>
-        <w:lastRenderedPageBreak/>
         <w:tab/>
       </w:r>
       <w:r>
@@ -7437,7 +7496,7 @@
           <w:color w:val="000000"/>
           <w:kern w:val="0"/>
         </w:rPr>
-        <w:t xml:space="preserve"> based on miles per week of walking, jogging, and running.  They found no significant differences between the sufficiently active and highly active groups when it came to the impact on depressive symptoms and emotional well-being. </w:t>
+        <w:t xml:space="preserve"> based on miles per week of walking, jogging, and running.  They found no significant differences between the sufficiently active and highly active groups when it came to the impact </w:t>
       </w:r>
       <w:r>
         <w:rPr>
@@ -7445,24 +7504,33 @@
           <w:color w:val="000000"/>
           <w:kern w:val="0"/>
         </w:rPr>
-        <w:t xml:space="preserve"> </w:t>
-      </w:r>
-      <w:proofErr w:type="spellStart"/>
+        <w:lastRenderedPageBreak/>
+        <w:t xml:space="preserve">on depressive symptoms and emotional well-being. </w:t>
+      </w:r>
       <w:r>
         <w:rPr>
           <w:rFonts w:asciiTheme="majorHAnsi" w:hAnsiTheme="majorHAnsi" w:cstheme="majorHAnsi"/>
           <w:color w:val="000000"/>
           <w:kern w:val="0"/>
         </w:rPr>
-        <w:t>Galper</w:t>
-      </w:r>
-      <w:proofErr w:type="spellEnd"/>
+        <w:t xml:space="preserve"> </w:t>
+      </w:r>
+      <w:proofErr w:type="spellStart"/>
       <w:r>
         <w:rPr>
           <w:rFonts w:asciiTheme="majorHAnsi" w:hAnsiTheme="majorHAnsi" w:cstheme="majorHAnsi"/>
           <w:color w:val="000000"/>
           <w:kern w:val="0"/>
         </w:rPr>
+        <w:t>Galper</w:t>
+      </w:r>
+      <w:proofErr w:type="spellEnd"/>
+      <w:r>
+        <w:rPr>
+          <w:rFonts w:asciiTheme="majorHAnsi" w:hAnsiTheme="majorHAnsi" w:cstheme="majorHAnsi"/>
+          <w:color w:val="000000"/>
+          <w:kern w:val="0"/>
+        </w:rPr>
         <w:t xml:space="preserve"> et al.: </w:t>
       </w:r>
       <w:r>
@@ -7505,14 +7573,7 @@
         <w:rPr>
           <w:color w:val="FF0000"/>
         </w:rPr>
-        <w:t xml:space="preserve">). We were not able to examine these parameters because they are not part of the PAI. If we had been able to investigate other measures or categories of physical activity, we may have found different dose–response </w:t>
-      </w:r>
-      <w:r>
-        <w:rPr>
-          <w:color w:val="FF0000"/>
-        </w:rPr>
-        <w:lastRenderedPageBreak/>
-        <w:t>relationships. For instance, our results may have been more consistent with evidence of a nonlinear dose–response relationship (7)”</w:t>
+        <w:t>). We were not able to examine these parameters because they are not part of the PAI. If we had been able to investigate other measures or categories of physical activity, we may have found different dose–response relationships. For instance, our results may have been more consistent with evidence of a nonlinear dose–response relationship (7)”</w:t>
       </w:r>
     </w:p>
     <w:p>
@@ -8555,7 +8616,18 @@
           <w:szCs w:val="20"/>
           <w:shd w:val="clear" w:color="auto" w:fill="FFFFFF"/>
         </w:rPr>
-        <w:t xml:space="preserve"> et al., 2003) “The sample includes 3,597 adults aged 25 years or older who were surveyed up to five times over 25 years. Multilevel models were run to examine between- and within-person variability in sleep disturbance and life event stress as predictors of depressive symptoms, and an interaction to test sleep disturbance as a moderator is included in a second step.”</w:t>
+        <w:t xml:space="preserve"> et al., 2003) “The sample includes 3,597 adults aged 25 years or older who were surveyed up to five times over 25 years. Multilevel models were run to examine between- and within-</w:t>
+      </w:r>
+      <w:r>
+        <w:rPr>
+          <w:rFonts w:ascii="Arial" w:hAnsi="Arial" w:cs="Arial"/>
+          <w:color w:val="000000"/>
+          <w:sz w:val="20"/>
+          <w:szCs w:val="20"/>
+          <w:shd w:val="clear" w:color="auto" w:fill="FFFFFF"/>
+        </w:rPr>
+        <w:lastRenderedPageBreak/>
+        <w:t>person variability in sleep disturbance and life event stress as predictors of depressive symptoms, and an interaction to test sleep disturbance as a moderator is included in a second step.”</w:t>
       </w:r>
     </w:p>
     <w:p>
@@ -8918,6 +8990,7 @@
         </w:rPr>
       </w:pPr>
       <w:r>
+        <w:lastRenderedPageBreak/>
         <w:t xml:space="preserve">Although, based on the current research it is difficult to make a claim of cause and effect. For instance, are the students who practice healthier personal </w:t>
       </w:r>
       <w:r>
@@ -8952,98 +9025,98 @@
         <w:rPr>
           <w:color w:val="FF0000"/>
         </w:rPr>
-        <w:t xml:space="preserve">It is interesting that individualized physical activity interventions showed no significant impact on children’s cognitive outcomes or </w:t>
+        <w:t xml:space="preserve">It is interesting that individualized physical activity interventions showed no significant impact on children’s cognitive outcomes or academic achievement. However, the effect of physical activity programs was largest when a small-group intervention was conducted, followed by a moderate effect for a medium-group intervention (10–30 children). This finding was not surprising given the effectiveness on children’s outcomes when provided </w:t>
+      </w:r>
+      <w:proofErr w:type="spellStart"/>
+      <w:r>
+        <w:rPr>
+          <w:color w:val="FF0000"/>
+        </w:rPr>
+        <w:t>smallgroup</w:t>
+      </w:r>
+      <w:proofErr w:type="spellEnd"/>
+      <w:r>
+        <w:rPr>
+          <w:color w:val="FF0000"/>
+        </w:rPr>
+        <w:t xml:space="preserve"> instruction and intervention. Research investigating the promotion of physical activity in children point to the effect of peer influence—perhaps a reason for the small group effect found in this analysis. </w:t>
+      </w:r>
+      <w:proofErr w:type="spellStart"/>
+      <w:r>
+        <w:rPr>
+          <w:color w:val="FF0000"/>
+        </w:rPr>
+        <w:t>Salvy</w:t>
+      </w:r>
+      <w:proofErr w:type="spellEnd"/>
+      <w:r>
+        <w:rPr>
+          <w:color w:val="FF0000"/>
+        </w:rPr>
+        <w:t xml:space="preserve"> and colleagues (2009) showed that the presence of a peer increased the motivation of overweight youth to be physically active. This finding has been consistent in the literature, emphasizing the importance of peer influence for youth’s involvement in physical activity, particularly for elementary and middle-school youth (Beets, Vogel, </w:t>
+      </w:r>
+      <w:proofErr w:type="spellStart"/>
+      <w:r>
+        <w:rPr>
+          <w:color w:val="FF0000"/>
+        </w:rPr>
+        <w:t>Forlaw</w:t>
+      </w:r>
+      <w:proofErr w:type="spellEnd"/>
+      <w:r>
+        <w:rPr>
+          <w:color w:val="FF0000"/>
+        </w:rPr>
+        <w:t xml:space="preserve">, </w:t>
+      </w:r>
+      <w:proofErr w:type="spellStart"/>
+      <w:r>
+        <w:rPr>
+          <w:color w:val="FF0000"/>
+        </w:rPr>
+        <w:t>Pitetti</w:t>
+      </w:r>
+      <w:proofErr w:type="spellEnd"/>
+      <w:r>
+        <w:rPr>
+          <w:color w:val="FF0000"/>
+        </w:rPr>
+        <w:t xml:space="preserve">, &amp; Cardinal, 2006; Bukowski, </w:t>
+      </w:r>
+      <w:proofErr w:type="spellStart"/>
+      <w:r>
+        <w:rPr>
+          <w:color w:val="FF0000"/>
+        </w:rPr>
+        <w:t>Hoza</w:t>
+      </w:r>
+      <w:proofErr w:type="spellEnd"/>
+      <w:r>
+        <w:rPr>
+          <w:color w:val="FF0000"/>
+        </w:rPr>
+        <w:t xml:space="preserve">, &amp; </w:t>
+      </w:r>
+      <w:proofErr w:type="spellStart"/>
+      <w:r>
+        <w:rPr>
+          <w:color w:val="FF0000"/>
+        </w:rPr>
+        <w:t>Boivin</w:t>
+      </w:r>
+      <w:proofErr w:type="spellEnd"/>
+      <w:r>
+        <w:rPr>
+          <w:color w:val="FF0000"/>
+        </w:rPr>
+        <w:t xml:space="preserve">, 1994). These findings have several implications, as individualized physical activity interventions for children can be both costly and time consuming. According to these findings, using small group physical activities will result in higher cognitive and achievement outcomes than even medium </w:t>
       </w:r>
       <w:r>
         <w:rPr>
           <w:color w:val="FF0000"/>
         </w:rPr>
         <w:lastRenderedPageBreak/>
-        <w:t xml:space="preserve">academic achievement. However, the effect of physical activity programs was largest when a small-group intervention was conducted, followed by a moderate effect for a medium-group intervention (10–30 children). This finding was not surprising given the effectiveness on children’s outcomes when provided </w:t>
-      </w:r>
-      <w:proofErr w:type="spellStart"/>
-      <w:r>
-        <w:rPr>
-          <w:color w:val="FF0000"/>
-        </w:rPr>
-        <w:t>smallgroup</w:t>
-      </w:r>
-      <w:proofErr w:type="spellEnd"/>
-      <w:r>
-        <w:rPr>
-          <w:color w:val="FF0000"/>
-        </w:rPr>
-        <w:t xml:space="preserve"> instruction and intervention. Research investigating the promotion of physical activity in children point to the effect of peer influence—perhaps a reason for the small group effect found in this analysis. </w:t>
-      </w:r>
-      <w:proofErr w:type="spellStart"/>
-      <w:r>
-        <w:rPr>
-          <w:color w:val="FF0000"/>
-        </w:rPr>
-        <w:t>Salvy</w:t>
-      </w:r>
-      <w:proofErr w:type="spellEnd"/>
-      <w:r>
-        <w:rPr>
-          <w:color w:val="FF0000"/>
-        </w:rPr>
-        <w:t xml:space="preserve"> and colleagues (2009) showed that the presence of a peer increased the motivation of overweight youth to be physically active. This finding has been consistent in the literature, emphasizing the importance of peer influence for youth’s involvement in physical activity, particularly for elementary and middle-school youth (Beets, Vogel, </w:t>
-      </w:r>
-      <w:proofErr w:type="spellStart"/>
-      <w:r>
-        <w:rPr>
-          <w:color w:val="FF0000"/>
-        </w:rPr>
-        <w:t>Forlaw</w:t>
-      </w:r>
-      <w:proofErr w:type="spellEnd"/>
-      <w:r>
-        <w:rPr>
-          <w:color w:val="FF0000"/>
-        </w:rPr>
-        <w:t xml:space="preserve">, </w:t>
-      </w:r>
-      <w:proofErr w:type="spellStart"/>
-      <w:r>
-        <w:rPr>
-          <w:color w:val="FF0000"/>
-        </w:rPr>
-        <w:t>Pitetti</w:t>
-      </w:r>
-      <w:proofErr w:type="spellEnd"/>
-      <w:r>
-        <w:rPr>
-          <w:color w:val="FF0000"/>
-        </w:rPr>
-        <w:t xml:space="preserve">, &amp; Cardinal, 2006; Bukowski, </w:t>
-      </w:r>
-      <w:proofErr w:type="spellStart"/>
-      <w:r>
-        <w:rPr>
-          <w:color w:val="FF0000"/>
-        </w:rPr>
-        <w:t>Hoza</w:t>
-      </w:r>
-      <w:proofErr w:type="spellEnd"/>
-      <w:r>
-        <w:rPr>
-          <w:color w:val="FF0000"/>
-        </w:rPr>
-        <w:t xml:space="preserve">, &amp; </w:t>
-      </w:r>
-      <w:proofErr w:type="spellStart"/>
-      <w:r>
-        <w:rPr>
-          <w:color w:val="FF0000"/>
-        </w:rPr>
-        <w:t>Boivin</w:t>
-      </w:r>
-      <w:proofErr w:type="spellEnd"/>
-      <w:r>
-        <w:rPr>
-          <w:color w:val="FF0000"/>
-        </w:rPr>
-        <w:t>, 1994). These findings have several implications, as individualized physical activity interventions for children can be both costly and time consuming. According to these findings, using small group physical activities will result in higher cognitive and achievement outcomes than even medium group (i.e., classroom size) interventions. Thus, an effective means of using limited school resources may be to target children who could most benefit—both academically and physically. Implementing physical activity interventions for those children most at risk will allow for both a smaller group size and significant achievement gains.”</w:t>
+        <w:t>group (i.e., classroom size) interventions. Thus, an effective means of using limited school resources may be to target children who could most benefit—both academically and physically. Implementing physical activity interventions for those children most at risk will allow for both a smaller group size and significant achievement gains.”</w:t>
       </w:r>
     </w:p>
     <w:p>
@@ -9084,7 +9157,6 @@
         </w:rPr>
       </w:pPr>
       <w:r>
-        <w:lastRenderedPageBreak/>
         <w:t>Marks 2000</w:t>
       </w:r>
       <w:r>
@@ -9474,7 +9546,7 @@
           <w:sz w:val="20"/>
           <w:szCs w:val="20"/>
         </w:rPr>
-        <w:t xml:space="preserve">based on student self-estimates </w:t>
+        <w:t xml:space="preserve">based on </w:t>
       </w:r>
       <w:r>
         <w:rPr>
@@ -9484,7 +9556,8 @@
           <w:sz w:val="20"/>
           <w:szCs w:val="20"/>
         </w:rPr>
-        <w:t>of their grades, it is possible that students may have overestimated their academic per</w:t>
+        <w:lastRenderedPageBreak/>
+        <w:t xml:space="preserve">student self-estimates </w:t>
       </w:r>
       <w:r>
         <w:rPr>
@@ -9494,7 +9567,7 @@
           <w:sz w:val="20"/>
           <w:szCs w:val="20"/>
         </w:rPr>
-        <w:t xml:space="preserve">formance. </w:t>
+        <w:t>of their grades, it is possible that students may have overestimated their academic per</w:t>
       </w:r>
       <w:r>
         <w:rPr>
@@ -9504,7 +9577,7 @@
           <w:sz w:val="20"/>
           <w:szCs w:val="20"/>
         </w:rPr>
-        <w:t>However, previous work (Schiller, 2002) suggests tha</w:t>
+        <w:t xml:space="preserve">formance. </w:t>
       </w:r>
       <w:r>
         <w:rPr>
@@ -9514,7 +9587,7 @@
           <w:sz w:val="20"/>
           <w:szCs w:val="20"/>
         </w:rPr>
-        <w:t xml:space="preserve">t such self-reports of academic </w:t>
+        <w:t>However, previous work (Schiller, 2002) suggests tha</w:t>
       </w:r>
       <w:r>
         <w:rPr>
@@ -9524,6 +9597,16 @@
           <w:sz w:val="20"/>
           <w:szCs w:val="20"/>
         </w:rPr>
+        <w:t xml:space="preserve">t such self-reports of academic </w:t>
+      </w:r>
+      <w:r>
+        <w:rPr>
+          <w:rFonts w:ascii="Times-Roman" w:hAnsi="Times-Roman" w:cs="Times-Roman"/>
+          <w:color w:val="FF0000"/>
+          <w:kern w:val="0"/>
+          <w:sz w:val="20"/>
+          <w:szCs w:val="20"/>
+        </w:rPr>
         <w:t>performance among high school students are plausible because they compare favorably when checked for correspondence against individual transcript-based data.”</w:t>
       </w:r>
     </w:p>
@@ -9697,61 +9780,7 @@
         <w:rPr>
           <w:color w:val="00B0F0"/>
         </w:rPr>
-        <w:t xml:space="preserve"> Kim, &amp;</w:t>
-      </w:r>
-      <w:r>
-        <w:rPr>
-          <w:color w:val="00B0F0"/>
-        </w:rPr>
-        <w:t xml:space="preserve"> Jang-Han Lee</w:t>
-      </w:r>
-      <w:r>
-        <w:rPr>
-          <w:color w:val="00B0F0"/>
-        </w:rPr>
-        <w:t xml:space="preserve"> (2013). </w:t>
-      </w:r>
-      <w:r>
-        <w:rPr>
-          <w:color w:val="00B0F0"/>
-        </w:rPr>
-        <w:t>Psychometric evaluation of the sleep hygiene index: a sampl</w:t>
-      </w:r>
-      <w:r>
-        <w:rPr>
-          <w:color w:val="00B0F0"/>
-        </w:rPr>
-        <w:t xml:space="preserve">e of patients with chronic pain. </w:t>
-      </w:r>
-      <w:r>
-        <w:rPr>
-          <w:color w:val="00B0F0"/>
-        </w:rPr>
-        <w:t xml:space="preserve">Health and Quality of Life </w:t>
-      </w:r>
-      <w:r>
-        <w:rPr>
-          <w:color w:val="00B0F0"/>
-        </w:rPr>
-        <w:t>Outcomes</w:t>
-      </w:r>
-      <w:r>
-        <w:rPr>
-          <w:color w:val="00B0F0"/>
-        </w:rPr>
-        <w:t>, 11:213</w:t>
-      </w:r>
-      <w:r>
-        <w:rPr>
-          <w:color w:val="00B0F0"/>
-        </w:rPr>
-        <w:t xml:space="preserve">. </w:t>
-      </w:r>
-      <w:r>
-        <w:rPr>
-          <w:color w:val="00B0F0"/>
-        </w:rPr>
-        <w:t xml:space="preserve"> </w:t>
+        <w:t xml:space="preserve"> Kim, &amp; Jang-Han Lee (2013). Psychometric evaluation of the sleep hygiene index: a sample of patients with chronic pain. Health and Quality of Life Outcomes, 11:213.  </w:t>
       </w:r>
       <w:proofErr w:type="gramStart"/>
       <w:r>
@@ -10178,6 +10207,85 @@
     <w:p>
       <w:pPr>
         <w:rPr>
+          <w:color w:val="7030A0"/>
+          <w:lang w:eastAsia="en-US"/>
+        </w:rPr>
+      </w:pPr>
+      <w:r>
+        <w:rPr>
+          <w:color w:val="7030A0"/>
+          <w:lang w:eastAsia="en-US"/>
+        </w:rPr>
+        <w:t xml:space="preserve">(Find this book in library!) </w:t>
+      </w:r>
+      <w:proofErr w:type="spellStart"/>
+      <w:r>
+        <w:rPr>
+          <w:color w:val="7030A0"/>
+          <w:lang w:eastAsia="en-US"/>
+        </w:rPr>
+        <w:t>Froh</w:t>
+      </w:r>
+      <w:proofErr w:type="spellEnd"/>
+      <w:r>
+        <w:rPr>
+          <w:color w:val="7030A0"/>
+          <w:lang w:eastAsia="en-US"/>
+        </w:rPr>
+        <w:t xml:space="preserve">, R. C., &amp; Hawkes, M. (1996). Assessing student involvement in learning. In R. J. </w:t>
+      </w:r>
+      <w:proofErr w:type="spellStart"/>
+      <w:r>
+        <w:rPr>
+          <w:color w:val="7030A0"/>
+          <w:lang w:eastAsia="en-US"/>
+        </w:rPr>
+        <w:t>Menges</w:t>
+      </w:r>
+      <w:proofErr w:type="spellEnd"/>
+      <w:r>
+        <w:rPr>
+          <w:color w:val="7030A0"/>
+          <w:lang w:eastAsia="en-US"/>
+        </w:rPr>
+        <w:t xml:space="preserve">, M. Weimer, &amp; Associates (Eds.), Teaching on solid ground: Using </w:t>
+      </w:r>
+      <w:proofErr w:type="spellStart"/>
+      <w:r>
+        <w:rPr>
+          <w:color w:val="7030A0"/>
+          <w:lang w:eastAsia="en-US"/>
+        </w:rPr>
+        <w:t>scholoarship</w:t>
+      </w:r>
+      <w:proofErr w:type="spellEnd"/>
+      <w:r>
+        <w:rPr>
+          <w:color w:val="7030A0"/>
+          <w:lang w:eastAsia="en-US"/>
+        </w:rPr>
+        <w:t xml:space="preserve"> to improve practice (pp. 125-153). San Francisco: </w:t>
+      </w:r>
+      <w:proofErr w:type="spellStart"/>
+      <w:r>
+        <w:rPr>
+          <w:color w:val="7030A0"/>
+          <w:lang w:eastAsia="en-US"/>
+        </w:rPr>
+        <w:t>Jossey</w:t>
+      </w:r>
+      <w:proofErr w:type="spellEnd"/>
+      <w:r>
+        <w:rPr>
+          <w:color w:val="7030A0"/>
+          <w:lang w:eastAsia="en-US"/>
+        </w:rPr>
+        <w:t>-Bass.</w:t>
+      </w:r>
+    </w:p>
+    <w:p>
+      <w:pPr>
+        <w:rPr>
           <w:color w:val="00B0F0"/>
           <w:lang w:eastAsia="en-US"/>
         </w:rPr>
@@ -10235,6 +10343,7 @@
         <w:rPr>
           <w:color w:val="00B050"/>
         </w:rPr>
+        <w:lastRenderedPageBreak/>
         <w:t>Inverse Association between Physical Inactivity and Mental Health in</w:t>
       </w:r>
       <w:r>
@@ -10272,7 +10381,6 @@
         <w:rPr>
           <w:color w:val="00B0F0"/>
         </w:rPr>
-        <w:lastRenderedPageBreak/>
         <w:t xml:space="preserve">Jane F. </w:t>
       </w:r>
       <w:proofErr w:type="spellStart"/>
@@ -10481,31 +10589,7 @@
         <w:rPr>
           <w:color w:val="00B0F0"/>
         </w:rPr>
-        <w:t xml:space="preserve"> H. Hall</w:t>
-      </w:r>
-      <w:r>
-        <w:rPr>
-          <w:color w:val="00B0F0"/>
-        </w:rPr>
-        <w:t xml:space="preserve"> (2015). </w:t>
-      </w:r>
-      <w:r>
-        <w:rPr>
-          <w:color w:val="00B0F0"/>
-        </w:rPr>
-        <w:t>The role of sleep hygiene in promoting public health: A review of empirical evidence</w:t>
-      </w:r>
-      <w:r>
-        <w:rPr>
-          <w:color w:val="00B0F0"/>
-        </w:rPr>
-        <w:t>.</w:t>
-      </w:r>
-      <w:r>
-        <w:rPr>
-          <w:color w:val="00B0F0"/>
-        </w:rPr>
-        <w:t xml:space="preserve"> Slee</w:t>
+        <w:t xml:space="preserve"> H. Hall (2015). The role of sleep hygiene in promoting public health: A review of empirical evidence. Slee</w:t>
       </w:r>
       <w:r>
         <w:rPr>
@@ -10726,6 +10810,7 @@
           <w:szCs w:val="21"/>
           <w:shd w:val="clear" w:color="auto" w:fill="FFFFFF"/>
         </w:rPr>
+        <w:lastRenderedPageBreak/>
         <w:t>Manger, T. A., &amp; Motta, R. W. (2005). The Impact of an Exercise Program on Posttraumatic Stress Disorder, Anxiety, and Depression. </w:t>
       </w:r>
       <w:r>
@@ -10760,7 +10845,6 @@
         <w:rPr>
           <w:color w:val="7030A0"/>
         </w:rPr>
-        <w:lastRenderedPageBreak/>
         <w:t xml:space="preserve">Marks, H. M. </w:t>
       </w:r>
       <w:r>
@@ -10806,63 +10890,62 @@
         <w:rPr>
           <w:color w:val="00B0F0"/>
         </w:rPr>
-        <w:t>, David F.,</w:t>
-      </w:r>
+        <w:t xml:space="preserve">, David F., Jeff Bryson, and Robert </w:t>
+      </w:r>
+      <w:proofErr w:type="spellStart"/>
       <w:r>
         <w:rPr>
           <w:color w:val="00B0F0"/>
         </w:rPr>
-        <w:t xml:space="preserve"> Jeff</w:t>
-      </w:r>
+        <w:t>Corwyn</w:t>
+      </w:r>
+      <w:proofErr w:type="spellEnd"/>
       <w:r>
         <w:rPr>
           <w:color w:val="00B0F0"/>
         </w:rPr>
-        <w:t xml:space="preserve"> Bryson, and Robert </w:t>
-      </w:r>
-      <w:proofErr w:type="spellStart"/>
-      <w:r>
+        <w:t xml:space="preserve"> (2006). Assessment of Sleep Hygiene Using the Sleep Hygiene Index. Journal of Behavioral Medicine, Vol. 29, No. 3. DOI: 10.1007/s10865-006-9047-6 </w:t>
+      </w:r>
+    </w:p>
+    <w:p>
+      <w:pPr>
         <w:rPr>
           <w:color w:val="00B0F0"/>
         </w:rPr>
-        <w:t>Corwyn</w:t>
-      </w:r>
-      <w:proofErr w:type="spellEnd"/>
+      </w:pPr>
       <w:r>
         <w:rPr>
           <w:color w:val="00B0F0"/>
         </w:rPr>
-        <w:t xml:space="preserve"> (2006). </w:t>
-      </w:r>
+        <w:t xml:space="preserve">Mindell, Jodi A., Lisa J. Meltzer , Mary A. </w:t>
+      </w:r>
+      <w:proofErr w:type="spellStart"/>
       <w:r>
         <w:rPr>
           <w:color w:val="00B0F0"/>
         </w:rPr>
-        <w:t>Assessment of Sleep Hygien</w:t>
-      </w:r>
+        <w:t>Carskadon</w:t>
+      </w:r>
+      <w:proofErr w:type="spellEnd"/>
       <w:r>
         <w:rPr>
           <w:color w:val="00B0F0"/>
         </w:rPr>
-        <w:t xml:space="preserve">e Using the Sleep Hygiene Index. </w:t>
-      </w:r>
+        <w:t xml:space="preserve">, Ronald D. </w:t>
+      </w:r>
+      <w:proofErr w:type="spellStart"/>
       <w:r>
         <w:rPr>
           <w:color w:val="00B0F0"/>
         </w:rPr>
-        <w:t>Journal of Behavioral Medicine, Vol.</w:t>
-      </w:r>
+        <w:t>Chervin</w:t>
+      </w:r>
+      <w:proofErr w:type="spellEnd"/>
       <w:r>
         <w:rPr>
           <w:color w:val="00B0F0"/>
         </w:rPr>
-        <w:t xml:space="preserve"> 29, No. 3. </w:t>
-      </w:r>
-      <w:r>
-        <w:rPr>
-          <w:color w:val="00B0F0"/>
-        </w:rPr>
-        <w:t xml:space="preserve">DOI: 10.1007/s10865-006-9047-6 </w:t>
+        <w:t xml:space="preserve">  (2009) Developmental aspects of sleep hygiene. Findings from the 2004 National Sleep Foundation Sleep in America Poll. Sleep Medicine 10 (2009) 771–779.</w:t>
       </w:r>
     </w:p>
     <w:p>
@@ -10873,49 +10956,9 @@
       </w:pPr>
       <w:r>
         <w:rPr>
-          <w:color w:val="00B0F0"/>
-        </w:rPr>
-        <w:t xml:space="preserve">Mindell, Jodi A., Lisa J. Meltzer , Mary A. </w:t>
-      </w:r>
-      <w:proofErr w:type="spellStart"/>
-      <w:r>
-        <w:rPr>
-          <w:color w:val="00B0F0"/>
-        </w:rPr>
-        <w:t>Carskadon</w:t>
-      </w:r>
-      <w:proofErr w:type="spellEnd"/>
-      <w:r>
-        <w:rPr>
-          <w:color w:val="00B0F0"/>
-        </w:rPr>
-        <w:t xml:space="preserve">, Ronald D. </w:t>
-      </w:r>
-      <w:proofErr w:type="spellStart"/>
-      <w:r>
-        <w:rPr>
-          <w:color w:val="00B0F0"/>
-        </w:rPr>
-        <w:t>Chervin</w:t>
-      </w:r>
-      <w:proofErr w:type="spellEnd"/>
-      <w:r>
-        <w:rPr>
-          <w:color w:val="00B0F0"/>
-        </w:rPr>
-        <w:t xml:space="preserve">  (2009) Developmental aspects of sleep hygiene. Findings from the 2004 National Sleep Foundation Sleep in America Poll. </w:t>
-      </w:r>
-      <w:r>
-        <w:rPr>
-          <w:color w:val="00B0F0"/>
-        </w:rPr>
-        <w:t>Sleep Medicine 10 (2009) 771–779</w:t>
-      </w:r>
-      <w:r>
-        <w:rPr>
-          <w:color w:val="00B0F0"/>
-        </w:rPr>
-        <w:t>.</w:t>
+          <w:color w:val="7030A0"/>
+        </w:rPr>
+        <w:t xml:space="preserve">National Survey of Student Engagement. (2000). The NSSE report: National benchmarks of effective educational practice.  Bloomington: Indiana University Center for Postsecondary Research and Planning. </w:t>
       </w:r>
     </w:p>
     <w:p>
@@ -11060,6 +11103,7 @@
         <w:rPr>
           <w:color w:val="00B050"/>
         </w:rPr>
+        <w:lastRenderedPageBreak/>
         <w:t>Puterman</w:t>
       </w:r>
       <w:proofErr w:type="spellEnd"/>
@@ -11135,7 +11179,6 @@
         <w:rPr>
           <w:color w:val="00B050"/>
         </w:rPr>
-        <w:lastRenderedPageBreak/>
         <w:t xml:space="preserve">Spence JC, </w:t>
       </w:r>
       <w:proofErr w:type="spellStart"/>
@@ -11208,282 +11251,211 @@
           <w:color w:val="00B0F0"/>
           <w:kern w:val="0"/>
         </w:rPr>
-        <w:t xml:space="preserve">, </w:t>
-      </w:r>
-      <w:r>
-        <w:rPr>
-          <w:rFonts w:cstheme="minorHAnsi"/>
-          <w:color w:val="00B0F0"/>
-          <w:kern w:val="0"/>
-        </w:rPr>
-        <w:t xml:space="preserve">Edward J. </w:t>
-      </w:r>
-      <w:r>
-        <w:rPr>
-          <w:rFonts w:cstheme="minorHAnsi"/>
-          <w:color w:val="00B0F0"/>
-          <w:kern w:val="0"/>
-        </w:rPr>
-        <w:t>&amp;</w:t>
-      </w:r>
-      <w:r>
-        <w:rPr>
-          <w:rFonts w:cstheme="minorHAnsi"/>
-          <w:color w:val="00B0F0"/>
-          <w:kern w:val="0"/>
-        </w:rPr>
-        <w:t xml:space="preserve"> James K. Wyatt</w:t>
-      </w:r>
-      <w:r>
-        <w:rPr>
-          <w:rFonts w:cstheme="minorHAnsi"/>
-          <w:color w:val="00B0F0"/>
-          <w:kern w:val="0"/>
-        </w:rPr>
-        <w:t xml:space="preserve"> (2003). </w:t>
-      </w:r>
-      <w:r>
-        <w:rPr>
-          <w:rFonts w:cstheme="minorHAnsi"/>
-          <w:color w:val="00B0F0"/>
-          <w:kern w:val="0"/>
-        </w:rPr>
-        <w:t>Use of sleep hygiene in the treatment of insomnia</w:t>
-      </w:r>
-      <w:r>
-        <w:rPr>
-          <w:rFonts w:cstheme="minorHAnsi"/>
-          <w:color w:val="00B0F0"/>
-          <w:kern w:val="0"/>
+        <w:t>, Edward J. &amp; James K. Wyatt (2003). Use of sleep hygiene in the treatment of insomnia. Sleep Medicine Reviews, Vol. 7, No. 3, pp 215-225. doi:10.1053/smrv.2001.0246</w:t>
+      </w:r>
+    </w:p>
+    <w:p>
+      <w:r>
+        <w:t xml:space="preserve">Mickey T. </w:t>
+      </w:r>
+      <w:proofErr w:type="spellStart"/>
+      <w:r>
+        <w:t>Trockel</w:t>
+      </w:r>
+      <w:proofErr w:type="spellEnd"/>
+      <w:r>
+        <w:t xml:space="preserve"> MS , Michael D. Barnes PhD &amp; Dennis L. </w:t>
+      </w:r>
+      <w:proofErr w:type="spellStart"/>
+      <w:r>
+        <w:t>Egget</w:t>
+      </w:r>
+      <w:proofErr w:type="spellEnd"/>
+      <w:r>
+        <w:t xml:space="preserve"> PhD (2000) Health-Related Variables and Academic Performance Among First-Year College Students: Implications for Sleep and Other Behaviors, Journal of American College Health, 49:3, 125-131, DOI: 10.1080/07448480009596294 To link to this article: http://dx.doi.org/10.1080/07448480009596294</w:t>
+      </w:r>
+    </w:p>
+    <w:p>
+      <w:pPr>
+        <w:rPr>
+          <w:color w:val="00B050"/>
+        </w:rPr>
+      </w:pPr>
+      <w:r>
+        <w:rPr>
+          <w:color w:val="00B050"/>
+        </w:rPr>
+        <w:t xml:space="preserve">Troiano RP, Berrigan D, Dodd KW, et al. Physical activity in the United States measured by accelerometer. Med </w:t>
+      </w:r>
+      <w:proofErr w:type="spellStart"/>
+      <w:r>
+        <w:rPr>
+          <w:color w:val="00B050"/>
+        </w:rPr>
+        <w:t>Sci</w:t>
+      </w:r>
+      <w:proofErr w:type="spellEnd"/>
+      <w:r>
+        <w:rPr>
+          <w:color w:val="00B050"/>
+        </w:rPr>
+        <w:t xml:space="preserve"> Sports </w:t>
+      </w:r>
+      <w:proofErr w:type="spellStart"/>
+      <w:r>
+        <w:rPr>
+          <w:color w:val="00B050"/>
+        </w:rPr>
+        <w:t>Exerc</w:t>
+      </w:r>
+      <w:proofErr w:type="spellEnd"/>
+      <w:r>
+        <w:rPr>
+          <w:color w:val="00B050"/>
+        </w:rPr>
+        <w:t>. 2008</w:t>
+      </w:r>
+      <w:proofErr w:type="gramStart"/>
+      <w:r>
+        <w:rPr>
+          <w:color w:val="00B050"/>
+        </w:rPr>
+        <w:t>;40:181</w:t>
+      </w:r>
+      <w:proofErr w:type="gramEnd"/>
+      <w:r>
+        <w:rPr>
+          <w:color w:val="00B050"/>
+        </w:rPr>
+        <w:t>–188</w:t>
+      </w:r>
+      <w:r>
+        <w:rPr>
+          <w:color w:val="00B050"/>
         </w:rPr>
         <w:t xml:space="preserve">. </w:t>
       </w:r>
       <w:r>
         <w:rPr>
-          <w:rFonts w:cstheme="minorHAnsi"/>
-          <w:color w:val="00B0F0"/>
-          <w:kern w:val="0"/>
-        </w:rPr>
-        <w:t>Sleep Medicine</w:t>
-      </w:r>
-      <w:r>
-        <w:rPr>
-          <w:rFonts w:cstheme="minorHAnsi"/>
-          <w:color w:val="00B0F0"/>
-          <w:kern w:val="0"/>
-        </w:rPr>
-        <w:t xml:space="preserve"> Reviews, Vol. 7, No. 3, pp 215-225. </w:t>
-      </w:r>
-      <w:r>
-        <w:rPr>
-          <w:rFonts w:cstheme="minorHAnsi"/>
-          <w:color w:val="00B0F0"/>
-          <w:kern w:val="0"/>
-        </w:rPr>
-        <w:t>doi:10.1053/smrv.2001.0246</w:t>
-      </w:r>
-    </w:p>
-    <w:p>
-      <w:r>
-        <w:t xml:space="preserve">Mickey T. </w:t>
-      </w:r>
-      <w:proofErr w:type="spellStart"/>
-      <w:r>
-        <w:t>Trockel</w:t>
-      </w:r>
-      <w:proofErr w:type="spellEnd"/>
-      <w:r>
-        <w:t xml:space="preserve"> MS , Michael D. Barnes PhD &amp; Dennis L. </w:t>
-      </w:r>
-      <w:proofErr w:type="spellStart"/>
-      <w:r>
-        <w:t>Egget</w:t>
-      </w:r>
-      <w:proofErr w:type="spellEnd"/>
-      <w:r>
-        <w:t xml:space="preserve"> PhD (2000) Health-Related Variables and Academic Performance Among First-Year College Students: Implications for Sleep and Other Behaviors, Journal of American College Health, 49:3, 125-131, DOI: 10.1080/07448480009596294 To link to this article: http://dx.doi.org/10.1080/07448480009596294</w:t>
-      </w:r>
-    </w:p>
-    <w:p>
-      <w:pPr>
-        <w:rPr>
           <w:color w:val="00B050"/>
         </w:rPr>
-      </w:pPr>
-      <w:r>
+        <w:t>DOI: l0.l249/mss.0b013e31815a5lb3</w:t>
+      </w:r>
+    </w:p>
+    <w:p>
+      <w:pPr>
         <w:rPr>
           <w:color w:val="00B050"/>
         </w:rPr>
-        <w:t xml:space="preserve">Troiano RP, Berrigan D, Dodd KW, et al. Physical activity in the United States measured by accelerometer. Med </w:t>
-      </w:r>
+      </w:pPr>
       <w:proofErr w:type="spellStart"/>
       <w:r>
         <w:rPr>
           <w:color w:val="00B050"/>
         </w:rPr>
-        <w:t>Sci</w:t>
+        <w:t>Trost</w:t>
       </w:r>
       <w:proofErr w:type="spellEnd"/>
       <w:r>
         <w:rPr>
           <w:color w:val="00B050"/>
         </w:rPr>
-        <w:t xml:space="preserve"> Sports </w:t>
+        <w:t xml:space="preserve"> et al. 1999 Correlates of Objectively Measured Physical Activity in Preadolescent Youth Stewart G. </w:t>
       </w:r>
       <w:proofErr w:type="spellStart"/>
       <w:r>
         <w:rPr>
           <w:color w:val="00B050"/>
         </w:rPr>
-        <w:t>Exerc</w:t>
+        <w:t>Trost</w:t>
       </w:r>
       <w:proofErr w:type="spellEnd"/>
       <w:r>
         <w:rPr>
           <w:color w:val="00B050"/>
         </w:rPr>
-        <w:t>. 2008</w:t>
-      </w:r>
-      <w:proofErr w:type="gramStart"/>
+        <w:t xml:space="preserve">, PhD, Russell R. Pate, PhD, Dianne S. Ward, </w:t>
+      </w:r>
+      <w:proofErr w:type="spellStart"/>
       <w:r>
         <w:rPr>
           <w:color w:val="00B050"/>
         </w:rPr>
-        <w:t>;40:181</w:t>
-      </w:r>
-      <w:proofErr w:type="gramEnd"/>
+        <w:t>EdD</w:t>
+      </w:r>
+      <w:proofErr w:type="spellEnd"/>
       <w:r>
         <w:rPr>
           <w:color w:val="00B050"/>
         </w:rPr>
-        <w:t>–188</w:t>
-      </w:r>
+        <w:t xml:space="preserve">, Ruth Saunders, PhD, William </w:t>
+      </w:r>
+      <w:proofErr w:type="spellStart"/>
       <w:r>
         <w:rPr>
           <w:color w:val="00B050"/>
         </w:rPr>
+        <w:t>Riner</w:t>
+      </w:r>
+      <w:proofErr w:type="spellEnd"/>
+      <w:r>
+        <w:rPr>
+          <w:color w:val="00B050"/>
+        </w:rPr>
+        <w:t>, PhD</w:t>
+      </w:r>
+      <w:r>
+        <w:rPr>
+          <w:color w:val="00B050"/>
+        </w:rPr>
         <w:t xml:space="preserve">. </w:t>
       </w:r>
       <w:r>
         <w:rPr>
           <w:color w:val="00B050"/>
         </w:rPr>
-        <w:t>DOI: l0.l249/mss.0b013e31815a5lb3</w:t>
-      </w:r>
-    </w:p>
-    <w:p>
-      <w:pPr>
+        <w:t xml:space="preserve">Am J </w:t>
+      </w:r>
+      <w:proofErr w:type="spellStart"/>
+      <w:r>
         <w:rPr>
           <w:color w:val="00B050"/>
         </w:rPr>
-      </w:pPr>
-      <w:proofErr w:type="spellStart"/>
+        <w:t>Prev</w:t>
+      </w:r>
+      <w:proofErr w:type="spellEnd"/>
       <w:r>
         <w:rPr>
           <w:color w:val="00B050"/>
         </w:rPr>
-        <w:t>Trost</w:t>
-      </w:r>
-      <w:proofErr w:type="spellEnd"/>
-      <w:r>
+        <w:t xml:space="preserve"> Med 1999;17(2):120–126</w:t>
+      </w:r>
+    </w:p>
+    <w:p>
+      <w:pPr>
         <w:rPr>
           <w:color w:val="00B050"/>
         </w:rPr>
-        <w:t xml:space="preserve"> et al. 1999 Correlates of Objectively Measured Physical Activity in Preadolescent Youth Stewart G. </w:t>
-      </w:r>
-      <w:proofErr w:type="spellStart"/>
+      </w:pPr>
       <w:r>
         <w:rPr>
           <w:color w:val="00B050"/>
         </w:rPr>
-        <w:t>Trost</w:t>
-      </w:r>
-      <w:proofErr w:type="spellEnd"/>
+        <w:t>*</w:t>
+      </w:r>
       <w:r>
         <w:rPr>
           <w:color w:val="00B050"/>
         </w:rPr>
-        <w:t xml:space="preserve">, PhD, Russell R. Pate, PhD, Dianne S. Ward, </w:t>
-      </w:r>
-      <w:proofErr w:type="spellStart"/>
+        <w:t>Trudeau, F., &amp; Shephard, R. J. (2010). Relationships of physical activity to brain health and the academic performance of schoolchildren. American Journal of Lifestyle Medicine, 4, 138–150.</w:t>
+      </w:r>
+    </w:p>
+    <w:p>
       <w:r>
         <w:rPr>
           <w:color w:val="00B050"/>
         </w:rPr>
-        <w:t>EdD</w:t>
-      </w:r>
-      <w:proofErr w:type="spellEnd"/>
-      <w:r>
-        <w:rPr>
-          <w:color w:val="00B050"/>
-        </w:rPr>
-        <w:t xml:space="preserve">, Ruth Saunders, PhD, William </w:t>
-      </w:r>
-      <w:proofErr w:type="spellStart"/>
-      <w:r>
-        <w:rPr>
-          <w:color w:val="00B050"/>
-        </w:rPr>
-        <w:t>Riner</w:t>
-      </w:r>
-      <w:proofErr w:type="spellEnd"/>
-      <w:r>
-        <w:rPr>
-          <w:color w:val="00B050"/>
-        </w:rPr>
-        <w:t>, PhD</w:t>
-      </w:r>
-      <w:r>
-        <w:rPr>
-          <w:color w:val="00B050"/>
-        </w:rPr>
-        <w:t xml:space="preserve">. </w:t>
-      </w:r>
-      <w:r>
-        <w:rPr>
-          <w:color w:val="00B050"/>
-        </w:rPr>
-        <w:t xml:space="preserve">Am J </w:t>
-      </w:r>
-      <w:proofErr w:type="spellStart"/>
-      <w:r>
-        <w:rPr>
-          <w:color w:val="00B050"/>
-        </w:rPr>
-        <w:t>Prev</w:t>
-      </w:r>
-      <w:proofErr w:type="spellEnd"/>
-      <w:r>
-        <w:rPr>
-          <w:color w:val="00B050"/>
-        </w:rPr>
-        <w:t xml:space="preserve"> Med 1999;17(2):120–126</w:t>
-      </w:r>
-    </w:p>
-    <w:p>
-      <w:pPr>
-        <w:rPr>
-          <w:color w:val="00B050"/>
-        </w:rPr>
-      </w:pPr>
-      <w:r>
-        <w:rPr>
-          <w:color w:val="00B050"/>
-        </w:rPr>
-        <w:t>*</w:t>
-      </w:r>
-      <w:r>
-        <w:rPr>
-          <w:color w:val="00B050"/>
-        </w:rPr>
-        <w:t>Trudeau, F., &amp; Shephard, R. J. (2010). Relationships of physical activity to brain health and the academic performance of schoolchildren. American Journal of Lifestyle Medicine, 4, 138–150.</w:t>
-      </w:r>
-    </w:p>
-    <w:p>
-      <w:r>
-        <w:rPr>
-          <w:color w:val="00B050"/>
-        </w:rPr>
+        <w:lastRenderedPageBreak/>
         <w:t xml:space="preserve">Nicole A. </w:t>
       </w:r>
       <w:proofErr w:type="spellStart"/>
@@ -11569,7 +11541,7 @@
           <w:color w:val="00B0F0"/>
           <w:kern w:val="0"/>
         </w:rPr>
-        <w:t>-Tatar</w:t>
+        <w:t>-Tatar (2015). Sleep hygiene awareness: its relation to sleep</w:t>
       </w:r>
       <w:r>
         <w:rPr>
@@ -11577,7 +11549,7 @@
           <w:color w:val="00B0F0"/>
           <w:kern w:val="0"/>
         </w:rPr>
-        <w:t xml:space="preserve"> (2015). </w:t>
+        <w:t xml:space="preserve"> </w:t>
       </w:r>
       <w:r>
         <w:rPr>
@@ -11585,71 +11557,7 @@
           <w:color w:val="00B0F0"/>
           <w:kern w:val="0"/>
         </w:rPr>
-        <w:t>Sleep hygiene awareness: its relation to sleep</w:t>
-      </w:r>
-      <w:r>
-        <w:rPr>
-          <w:rFonts w:asciiTheme="majorHAnsi" w:hAnsiTheme="majorHAnsi" w:cstheme="majorHAnsi"/>
-          <w:color w:val="00B0F0"/>
-          <w:kern w:val="0"/>
-        </w:rPr>
-        <w:t xml:space="preserve"> </w:t>
-      </w:r>
-      <w:r>
-        <w:rPr>
-          <w:rFonts w:asciiTheme="majorHAnsi" w:hAnsiTheme="majorHAnsi" w:cstheme="majorHAnsi"/>
-          <w:color w:val="00B0F0"/>
-          <w:kern w:val="0"/>
-        </w:rPr>
-        <w:t>quality and diurnal preference</w:t>
-      </w:r>
-      <w:r>
-        <w:rPr>
-          <w:rFonts w:asciiTheme="majorHAnsi" w:hAnsiTheme="majorHAnsi" w:cstheme="majorHAnsi"/>
-          <w:color w:val="00B0F0"/>
-          <w:kern w:val="0"/>
-        </w:rPr>
-        <w:t>.</w:t>
-      </w:r>
-      <w:r>
-        <w:rPr>
-          <w:rFonts w:asciiTheme="majorHAnsi" w:hAnsiTheme="majorHAnsi" w:cstheme="majorHAnsi"/>
-          <w:color w:val="00B0F0"/>
-          <w:kern w:val="0"/>
-        </w:rPr>
-        <w:t xml:space="preserve"> </w:t>
-      </w:r>
-      <w:r>
-        <w:rPr>
-          <w:rFonts w:asciiTheme="majorHAnsi" w:hAnsiTheme="majorHAnsi" w:cstheme="majorHAnsi"/>
-          <w:color w:val="00B0F0"/>
-          <w:kern w:val="0"/>
-        </w:rPr>
-        <w:t>Journal of Molecular Psychiatry,</w:t>
-      </w:r>
-      <w:r>
-        <w:rPr>
-          <w:rFonts w:asciiTheme="majorHAnsi" w:hAnsiTheme="majorHAnsi" w:cstheme="majorHAnsi"/>
-          <w:color w:val="00B0F0"/>
-          <w:kern w:val="0"/>
-        </w:rPr>
-        <w:t xml:space="preserve"> 3:1</w:t>
-      </w:r>
-      <w:r>
-        <w:rPr>
-          <w:rFonts w:asciiTheme="majorHAnsi" w:hAnsiTheme="majorHAnsi" w:cstheme="majorHAnsi"/>
-          <w:color w:val="00B0F0"/>
-          <w:kern w:val="0"/>
-        </w:rPr>
-        <w:t xml:space="preserve">. </w:t>
-      </w:r>
-      <w:r>
-        <w:rPr>
-          <w:rFonts w:asciiTheme="majorHAnsi" w:hAnsiTheme="majorHAnsi" w:cstheme="majorHAnsi"/>
-          <w:color w:val="00B0F0"/>
-          <w:kern w:val="0"/>
-        </w:rPr>
-        <w:t>DOI 10.1186/s40303-015-0008-2</w:t>
+        <w:t>quality and diurnal preference. Journal of Molecular Psychiatry, 3:1. DOI 10.1186/s40303-015-0008-2</w:t>
       </w:r>
     </w:p>
     <w:p>
@@ -11663,7 +11571,6 @@
         <w:rPr>
           <w:color w:val="7030A0"/>
         </w:rPr>
-        <w:lastRenderedPageBreak/>
         <w:t>Zepke</w:t>
       </w:r>
       <w:proofErr w:type="spellEnd"/>
@@ -12673,7 +12580,7 @@
         <w:rStyle w:val="Strong"/>
         <w:noProof/>
       </w:rPr>
-      <w:t>38</w:t>
+      <w:t>25</w:t>
     </w:r>
     <w:r>
       <w:rPr>
@@ -12968,10 +12875,10 @@
     </w:lvl>
   </w:abstractNum>
   <w:abstractNum w:abstractNumId="10" w15:restartNumberingAfterBreak="0">
-    <w:nsid w:val="66ED5165"/>
+    <w:nsid w:val="50E10BC6"/>
     <w:multiLevelType w:val="hybridMultilevel"/>
-    <w:tmpl w:val="C35C4948"/>
-    <w:lvl w:ilvl="0" w:tplc="C6A6671A">
+    <w:tmpl w:val="880E2950"/>
+    <w:lvl w:ilvl="0" w:tplc="8C228ECA">
       <w:numFmt w:val="bullet"/>
       <w:lvlText w:val=""/>
       <w:lvlJc w:val="left"/>
@@ -13080,10 +12987,10 @@
     </w:lvl>
   </w:abstractNum>
   <w:abstractNum w:abstractNumId="11" w15:restartNumberingAfterBreak="0">
-    <w:nsid w:val="758F3D33"/>
+    <w:nsid w:val="66ED5165"/>
     <w:multiLevelType w:val="hybridMultilevel"/>
-    <w:tmpl w:val="1B640A7C"/>
-    <w:lvl w:ilvl="0" w:tplc="1374BC52">
+    <w:tmpl w:val="C35C4948"/>
+    <w:lvl w:ilvl="0" w:tplc="C6A6671A">
       <w:numFmt w:val="bullet"/>
       <w:lvlText w:val=""/>
       <w:lvlJc w:val="left"/>
@@ -13192,6 +13099,118 @@
     </w:lvl>
   </w:abstractNum>
   <w:abstractNum w:abstractNumId="12" w15:restartNumberingAfterBreak="0">
+    <w:nsid w:val="758F3D33"/>
+    <w:multiLevelType w:val="hybridMultilevel"/>
+    <w:tmpl w:val="1B640A7C"/>
+    <w:lvl w:ilvl="0" w:tplc="1374BC52">
+      <w:numFmt w:val="bullet"/>
+      <w:lvlText w:val=""/>
+      <w:lvlJc w:val="left"/>
+      <w:pPr>
+        <w:ind w:left="1080" w:hanging="360"/>
+      </w:pPr>
+      <w:rPr>
+        <w:rFonts w:ascii="Symbol" w:eastAsiaTheme="minorEastAsia" w:hAnsi="Symbol" w:cstheme="minorBidi" w:hint="default"/>
+      </w:rPr>
+    </w:lvl>
+    <w:lvl w:ilvl="1" w:tplc="04090003" w:tentative="1">
+      <w:start w:val="1"/>
+      <w:numFmt w:val="bullet"/>
+      <w:lvlText w:val="o"/>
+      <w:lvlJc w:val="left"/>
+      <w:pPr>
+        <w:ind w:left="1800" w:hanging="360"/>
+      </w:pPr>
+      <w:rPr>
+        <w:rFonts w:ascii="Courier New" w:hAnsi="Courier New" w:cs="Courier New" w:hint="default"/>
+      </w:rPr>
+    </w:lvl>
+    <w:lvl w:ilvl="2" w:tplc="04090005" w:tentative="1">
+      <w:start w:val="1"/>
+      <w:numFmt w:val="bullet"/>
+      <w:lvlText w:val=""/>
+      <w:lvlJc w:val="left"/>
+      <w:pPr>
+        <w:ind w:left="2520" w:hanging="360"/>
+      </w:pPr>
+      <w:rPr>
+        <w:rFonts w:ascii="Wingdings" w:hAnsi="Wingdings" w:hint="default"/>
+      </w:rPr>
+    </w:lvl>
+    <w:lvl w:ilvl="3" w:tplc="04090001" w:tentative="1">
+      <w:start w:val="1"/>
+      <w:numFmt w:val="bullet"/>
+      <w:lvlText w:val=""/>
+      <w:lvlJc w:val="left"/>
+      <w:pPr>
+        <w:ind w:left="3240" w:hanging="360"/>
+      </w:pPr>
+      <w:rPr>
+        <w:rFonts w:ascii="Symbol" w:hAnsi="Symbol" w:hint="default"/>
+      </w:rPr>
+    </w:lvl>
+    <w:lvl w:ilvl="4" w:tplc="04090003" w:tentative="1">
+      <w:start w:val="1"/>
+      <w:numFmt w:val="bullet"/>
+      <w:lvlText w:val="o"/>
+      <w:lvlJc w:val="left"/>
+      <w:pPr>
+        <w:ind w:left="3960" w:hanging="360"/>
+      </w:pPr>
+      <w:rPr>
+        <w:rFonts w:ascii="Courier New" w:hAnsi="Courier New" w:cs="Courier New" w:hint="default"/>
+      </w:rPr>
+    </w:lvl>
+    <w:lvl w:ilvl="5" w:tplc="04090005" w:tentative="1">
+      <w:start w:val="1"/>
+      <w:numFmt w:val="bullet"/>
+      <w:lvlText w:val=""/>
+      <w:lvlJc w:val="left"/>
+      <w:pPr>
+        <w:ind w:left="4680" w:hanging="360"/>
+      </w:pPr>
+      <w:rPr>
+        <w:rFonts w:ascii="Wingdings" w:hAnsi="Wingdings" w:hint="default"/>
+      </w:rPr>
+    </w:lvl>
+    <w:lvl w:ilvl="6" w:tplc="04090001" w:tentative="1">
+      <w:start w:val="1"/>
+      <w:numFmt w:val="bullet"/>
+      <w:lvlText w:val=""/>
+      <w:lvlJc w:val="left"/>
+      <w:pPr>
+        <w:ind w:left="5400" w:hanging="360"/>
+      </w:pPr>
+      <w:rPr>
+        <w:rFonts w:ascii="Symbol" w:hAnsi="Symbol" w:hint="default"/>
+      </w:rPr>
+    </w:lvl>
+    <w:lvl w:ilvl="7" w:tplc="04090003" w:tentative="1">
+      <w:start w:val="1"/>
+      <w:numFmt w:val="bullet"/>
+      <w:lvlText w:val="o"/>
+      <w:lvlJc w:val="left"/>
+      <w:pPr>
+        <w:ind w:left="6120" w:hanging="360"/>
+      </w:pPr>
+      <w:rPr>
+        <w:rFonts w:ascii="Courier New" w:hAnsi="Courier New" w:cs="Courier New" w:hint="default"/>
+      </w:rPr>
+    </w:lvl>
+    <w:lvl w:ilvl="8" w:tplc="04090005" w:tentative="1">
+      <w:start w:val="1"/>
+      <w:numFmt w:val="bullet"/>
+      <w:lvlText w:val=""/>
+      <w:lvlJc w:val="left"/>
+      <w:pPr>
+        <w:ind w:left="6840" w:hanging="360"/>
+      </w:pPr>
+      <w:rPr>
+        <w:rFonts w:ascii="Wingdings" w:hAnsi="Wingdings" w:hint="default"/>
+      </w:rPr>
+    </w:lvl>
+  </w:abstractNum>
+  <w:abstractNum w:abstractNumId="13" w15:restartNumberingAfterBreak="0">
     <w:nsid w:val="7DAA266B"/>
     <w:multiLevelType w:val="hybridMultilevel"/>
     <w:tmpl w:val="7DF8F77E"/>
@@ -13340,13 +13359,16 @@
     </w:lvlOverride>
   </w:num>
   <w:num w:numId="12">
+    <w:abstractNumId w:val="12"/>
+  </w:num>
+  <w:num w:numId="13">
     <w:abstractNumId w:val="11"/>
   </w:num>
-  <w:num w:numId="13">
+  <w:num w:numId="14">
+    <w:abstractNumId w:val="13"/>
+  </w:num>
+  <w:num w:numId="15">
     <w:abstractNumId w:val="10"/>
-  </w:num>
-  <w:num w:numId="14">
-    <w:abstractNumId w:val="12"/>
   </w:num>
 </w:numbering>
 </file>
@@ -15873,11 +15895,11 @@
         </c:dLbls>
         <c:gapWidth val="219"/>
         <c:overlap val="-27"/>
-        <c:axId val="-1456596800"/>
-        <c:axId val="-1456621280"/>
+        <c:axId val="25082704"/>
+        <c:axId val="25083792"/>
       </c:barChart>
       <c:catAx>
-        <c:axId val="-1456596800"/>
+        <c:axId val="25082704"/>
         <c:scaling>
           <c:orientation val="minMax"/>
         </c:scaling>
@@ -15920,7 +15942,7 @@
             <a:endParaRPr lang="en-US"/>
           </a:p>
         </c:txPr>
-        <c:crossAx val="-1456621280"/>
+        <c:crossAx val="25083792"/>
         <c:crosses val="autoZero"/>
         <c:auto val="1"/>
         <c:lblAlgn val="ctr"/>
@@ -15928,7 +15950,7 @@
         <c:noMultiLvlLbl val="0"/>
       </c:catAx>
       <c:valAx>
-        <c:axId val="-1456621280"/>
+        <c:axId val="25083792"/>
         <c:scaling>
           <c:orientation val="minMax"/>
         </c:scaling>
@@ -15979,7 +16001,7 @@
             <a:endParaRPr lang="en-US"/>
           </a:p>
         </c:txPr>
-        <c:crossAx val="-1456596800"/>
+        <c:crossAx val="25082704"/>
         <c:crosses val="autoZero"/>
         <c:crossBetween val="between"/>
       </c:valAx>
@@ -17264,6 +17286,7 @@
     <w:rsid w:val="00514447"/>
     <w:rsid w:val="007953D5"/>
     <w:rsid w:val="00A22A16"/>
+    <w:rsid w:val="00A342C0"/>
     <w:rsid w:val="00AE58AF"/>
     <w:rsid w:val="00B2277E"/>
     <w:rsid w:val="00BF44EC"/>
@@ -18134,15 +18157,6 @@
 </file>
 
 <file path=customXml/item2.xml><?xml version="1.0" encoding="utf-8"?>
-<?mso-contentType ?>
-<FormTemplates xmlns="http://schemas.microsoft.com/sharepoint/v3/contenttype/forms">
-  <Display>DocumentLibraryForm</Display>
-  <Edit>AssetEditForm</Edit>
-  <New>DocumentLibraryForm</New>
-</FormTemplates>
-</file>
-
-<file path=customXml/item3.xml><?xml version="1.0" encoding="utf-8"?>
 <ct:contentTypeSchema xmlns:ct="http://schemas.microsoft.com/office/2006/metadata/contentType" xmlns:ma="http://schemas.microsoft.com/office/2006/metadata/properties/metaAttributes" ct:_="" ma:_="" ma:contentTypeName="TemplateFile" ma:contentTypeID="0x0101006EDDDB5EE6D98C44930B742096920B300400F5B6D36B3EF94B4E9A635CDF2A18F5B8" ma:contentTypeVersion="72" ma:contentTypeDescription="Create a new document." ma:contentTypeScope="" ma:versionID="a23e56308344d904b51738559c3d67c9">
   <xsd:schema xmlns:xsd="http://www.w3.org/2001/XMLSchema" xmlns:xs="http://www.w3.org/2001/XMLSchema" xmlns:p="http://schemas.microsoft.com/office/2006/metadata/properties" xmlns:ns2="4873beb7-5857-4685-be1f-d57550cc96cc" targetNamespace="http://schemas.microsoft.com/office/2006/metadata/properties" ma:root="true" ma:fieldsID="cd0908cc4600e77bf5da051303e00c8d" ns2:_="">
     <xsd:import namespace="4873beb7-5857-4685-be1f-d57550cc96cc"/>
@@ -19182,6 +19196,15 @@
 </ct:contentTypeSchema>
 </file>
 
+<file path=customXml/item3.xml><?xml version="1.0" encoding="utf-8"?>
+<?mso-contentType ?>
+<FormTemplates xmlns="http://schemas.microsoft.com/sharepoint/v3/contenttype/forms">
+  <Display>DocumentLibraryForm</Display>
+  <Edit>AssetEditForm</Edit>
+  <New>DocumentLibraryForm</New>
+</FormTemplates>
+</file>
+
 <file path=customXml/item4.xml><?xml version="1.0" encoding="utf-8"?>
 <p:properties xmlns:p="http://schemas.microsoft.com/office/2006/metadata/properties" xmlns:xsi="http://www.w3.org/2001/XMLSchema-instance" xmlns:pc="http://schemas.microsoft.com/office/infopath/2007/PartnerControls">
   <documentManagement>
@@ -19364,14 +19387,6 @@
 </file>
 
 <file path=customXml/itemProps2.xml><?xml version="1.0" encoding="utf-8"?>
-<ds:datastoreItem xmlns:ds="http://schemas.openxmlformats.org/officeDocument/2006/customXml" ds:itemID="{FC49F074-30BA-4C9C-B9EE-E13520AAFA01}">
-  <ds:schemaRefs>
-    <ds:schemaRef ds:uri="http://schemas.microsoft.com/sharepoint/v3/contenttype/forms"/>
-  </ds:schemaRefs>
-</ds:datastoreItem>
-</file>
-
-<file path=customXml/itemProps3.xml><?xml version="1.0" encoding="utf-8"?>
 <ds:datastoreItem xmlns:ds="http://schemas.openxmlformats.org/officeDocument/2006/customXml" ds:itemID="{0E08B9C9-C2AF-48C2-8178-093BD36EA96E}">
   <ds:schemaRefs>
     <ds:schemaRef ds:uri="http://schemas.microsoft.com/office/2006/metadata/contentType"/>
@@ -19389,6 +19404,14 @@
 </ds:datastoreItem>
 </file>
 
+<file path=customXml/itemProps3.xml><?xml version="1.0" encoding="utf-8"?>
+<ds:datastoreItem xmlns:ds="http://schemas.openxmlformats.org/officeDocument/2006/customXml" ds:itemID="{FC49F074-30BA-4C9C-B9EE-E13520AAFA01}">
+  <ds:schemaRefs>
+    <ds:schemaRef ds:uri="http://schemas.microsoft.com/sharepoint/v3/contenttype/forms"/>
+  </ds:schemaRefs>
+</ds:datastoreItem>
+</file>
+
 <file path=customXml/itemProps4.xml><?xml version="1.0" encoding="utf-8"?>
 <ds:datastoreItem xmlns:ds="http://schemas.openxmlformats.org/officeDocument/2006/customXml" ds:itemID="{842BC006-40F3-4DFD-8748-62B7EC5E21A1}">
   <ds:schemaRefs>
@@ -19400,7 +19423,7 @@
 </file>
 
 <file path=customXml/itemProps5.xml><?xml version="1.0" encoding="utf-8"?>
-<ds:datastoreItem xmlns:ds="http://schemas.openxmlformats.org/officeDocument/2006/customXml" ds:itemID="{0FBCA8A3-99BA-419F-AD30-C4D2F30229EC}">
+<ds:datastoreItem xmlns:ds="http://schemas.openxmlformats.org/officeDocument/2006/customXml" ds:itemID="{1C8F1EDC-1F58-4998-AFEE-33A223C97952}">
   <ds:schemaRefs>
     <ds:schemaRef ds:uri="http://schemas.openxmlformats.org/officeDocument/2006/bibliography"/>
   </ds:schemaRefs>

</xml_diff>